<commit_message>
Documentation added progress implementation details
</commit_message>
<xml_diff>
--- a/taxi_booking_documentation/Assignment_Requirements_Document/CIS020-1-CIS093-1 - Assignment 2 (Group or Individual Work) Report Template 2022-2023.docx
+++ b/taxi_booking_documentation/Assignment_Requirements_Document/CIS020-1-CIS093-1 - Assignment 2 (Group or Individual Work) Report Template 2022-2023.docx
@@ -29,7 +29,7 @@
           <w:sz w:val="32"/>
         </w:rPr>
         <w:drawing>
-          <wp:anchor behindDoc="1" distT="0" distB="0" distL="0" distR="0" simplePos="0" locked="0" layoutInCell="0" allowOverlap="1" relativeHeight="2">
+          <wp:anchor behindDoc="1" distT="0" distB="0" distL="0" distR="0" simplePos="0" locked="0" layoutInCell="0" allowOverlap="1" relativeHeight="6">
             <wp:simplePos x="0" y="0"/>
             <wp:positionH relativeFrom="margin">
               <wp:posOffset>-2540</wp:posOffset>
@@ -286,7 +286,7 @@
         <mc:AlternateContent>
           <mc:Choice Requires="wps">
             <w:drawing>
-              <wp:anchor behindDoc="0" distT="40640" distB="67310" distL="109220" distR="132080" simplePos="0" locked="0" layoutInCell="0" allowOverlap="1" relativeHeight="7" wp14:anchorId="663BCB2C">
+              <wp:anchor behindDoc="0" distT="40005" distB="66675" distL="109220" distR="131445" simplePos="0" locked="0" layoutInCell="0" allowOverlap="1" relativeHeight="7" wp14:anchorId="663BCB2C">
                 <wp:simplePos x="0" y="0"/>
                 <wp:positionH relativeFrom="margin">
                   <wp:posOffset>728980</wp:posOffset>
@@ -2934,21 +2934,21 @@
         <w:tblLook w:val="04a0" w:noHBand="0" w:noVBand="1" w:firstColumn="1" w:lastRow="0" w:lastColumn="0" w:firstRow="1"/>
       </w:tblPr>
       <w:tblGrid>
-        <w:gridCol w:w="2404"/>
-        <w:gridCol w:w="3546"/>
+        <w:gridCol w:w="2403"/>
+        <w:gridCol w:w="3547"/>
         <w:gridCol w:w="2976"/>
       </w:tblGrid>
       <w:tr>
         <w:trPr/>
         <w:tc>
           <w:tcPr>
-            <w:tcW w:w="2404" w:type="dxa"/>
+            <w:tcW w:w="2403" w:type="dxa"/>
             <w:tcBorders/>
           </w:tcPr>
           <w:p>
             <w:pPr>
               <w:pStyle w:val="Normal"/>
-              <w:widowControl/>
+              <w:widowControl w:val="false"/>
               <w:spacing w:before="0" w:after="0"/>
               <w:jc w:val="left"/>
               <w:rPr>
@@ -2972,13 +2972,13 @@
         </w:tc>
         <w:tc>
           <w:tcPr>
-            <w:tcW w:w="3546" w:type="dxa"/>
+            <w:tcW w:w="3547" w:type="dxa"/>
             <w:tcBorders/>
           </w:tcPr>
           <w:p>
             <w:pPr>
               <w:pStyle w:val="Normal"/>
-              <w:widowControl/>
+              <w:widowControl w:val="false"/>
               <w:spacing w:before="0" w:after="0"/>
               <w:jc w:val="left"/>
               <w:rPr>
@@ -3008,7 +3008,7 @@
           <w:p>
             <w:pPr>
               <w:pStyle w:val="Normal"/>
-              <w:widowControl/>
+              <w:widowControl w:val="false"/>
               <w:spacing w:before="0" w:after="0"/>
               <w:jc w:val="left"/>
               <w:rPr>
@@ -3035,13 +3035,13 @@
         <w:trPr/>
         <w:tc>
           <w:tcPr>
-            <w:tcW w:w="2404" w:type="dxa"/>
+            <w:tcW w:w="2403" w:type="dxa"/>
             <w:tcBorders/>
           </w:tcPr>
           <w:p>
             <w:pPr>
               <w:pStyle w:val="Normal"/>
-              <w:widowControl/>
+              <w:widowControl w:val="false"/>
               <w:spacing w:before="0" w:after="0"/>
               <w:jc w:val="left"/>
               <w:rPr>
@@ -3052,23 +3052,20 @@
             <w:r>
               <w:rPr>
                 <w:rFonts w:cs="Arial" w:ascii="Arial Narrow" w:hAnsi="Arial Narrow"/>
-                <w:kern w:val="0"/>
-                <w:sz w:val="28"/>
-                <w:szCs w:val="20"/>
-                <w:lang w:val="en-GB" w:bidi="ar-SA"/>
-              </w:rPr>
-            </w:r>
-          </w:p>
-        </w:tc>
-        <w:tc>
-          <w:tcPr>
-            <w:tcW w:w="3546" w:type="dxa"/>
+                <w:sz w:val="28"/>
+              </w:rPr>
+            </w:r>
+          </w:p>
+        </w:tc>
+        <w:tc>
+          <w:tcPr>
+            <w:tcW w:w="3547" w:type="dxa"/>
             <w:tcBorders/>
           </w:tcPr>
           <w:p>
             <w:pPr>
               <w:pStyle w:val="Normal"/>
-              <w:widowControl/>
+              <w:widowControl w:val="false"/>
               <w:spacing w:before="0" w:after="0"/>
               <w:jc w:val="left"/>
               <w:rPr>
@@ -3079,10 +3076,7 @@
             <w:r>
               <w:rPr>
                 <w:rFonts w:cs="Arial" w:ascii="Arial Narrow" w:hAnsi="Arial Narrow"/>
-                <w:kern w:val="0"/>
-                <w:sz w:val="28"/>
-                <w:szCs w:val="20"/>
-                <w:lang w:val="en-GB" w:bidi="ar-SA"/>
+                <w:sz w:val="28"/>
               </w:rPr>
             </w:r>
           </w:p>
@@ -3095,7 +3089,7 @@
           <w:p>
             <w:pPr>
               <w:pStyle w:val="Normal"/>
-              <w:widowControl/>
+              <w:widowControl w:val="false"/>
               <w:spacing w:before="0" w:after="0"/>
               <w:jc w:val="left"/>
               <w:rPr>
@@ -3106,10 +3100,7 @@
             <w:r>
               <w:rPr>
                 <w:rFonts w:cs="Arial" w:ascii="Arial Narrow" w:hAnsi="Arial Narrow"/>
-                <w:kern w:val="0"/>
-                <w:sz w:val="28"/>
-                <w:szCs w:val="20"/>
-                <w:lang w:val="en-GB" w:bidi="ar-SA"/>
+                <w:sz w:val="28"/>
               </w:rPr>
             </w:r>
           </w:p>
@@ -3119,13 +3110,13 @@
         <w:trPr/>
         <w:tc>
           <w:tcPr>
-            <w:tcW w:w="2404" w:type="dxa"/>
+            <w:tcW w:w="2403" w:type="dxa"/>
             <w:tcBorders/>
           </w:tcPr>
           <w:p>
             <w:pPr>
               <w:pStyle w:val="Normal"/>
-              <w:widowControl/>
+              <w:widowControl w:val="false"/>
               <w:spacing w:before="0" w:after="0"/>
               <w:jc w:val="left"/>
               <w:rPr>
@@ -3136,23 +3127,20 @@
             <w:r>
               <w:rPr>
                 <w:rFonts w:cs="Arial" w:ascii="Arial Narrow" w:hAnsi="Arial Narrow"/>
-                <w:kern w:val="0"/>
-                <w:sz w:val="28"/>
-                <w:szCs w:val="20"/>
-                <w:lang w:val="en-GB" w:bidi="ar-SA"/>
-              </w:rPr>
-            </w:r>
-          </w:p>
-        </w:tc>
-        <w:tc>
-          <w:tcPr>
-            <w:tcW w:w="3546" w:type="dxa"/>
+                <w:sz w:val="28"/>
+              </w:rPr>
+            </w:r>
+          </w:p>
+        </w:tc>
+        <w:tc>
+          <w:tcPr>
+            <w:tcW w:w="3547" w:type="dxa"/>
             <w:tcBorders/>
           </w:tcPr>
           <w:p>
             <w:pPr>
               <w:pStyle w:val="Normal"/>
-              <w:widowControl/>
+              <w:widowControl w:val="false"/>
               <w:spacing w:before="0" w:after="0"/>
               <w:jc w:val="left"/>
               <w:rPr>
@@ -3163,10 +3151,7 @@
             <w:r>
               <w:rPr>
                 <w:rFonts w:cs="Arial" w:ascii="Arial Narrow" w:hAnsi="Arial Narrow"/>
-                <w:kern w:val="0"/>
-                <w:sz w:val="28"/>
-                <w:szCs w:val="20"/>
-                <w:lang w:val="en-GB" w:bidi="ar-SA"/>
+                <w:sz w:val="28"/>
               </w:rPr>
             </w:r>
           </w:p>
@@ -3179,7 +3164,7 @@
           <w:p>
             <w:pPr>
               <w:pStyle w:val="Normal"/>
-              <w:widowControl/>
+              <w:widowControl w:val="false"/>
               <w:spacing w:before="0" w:after="0"/>
               <w:jc w:val="left"/>
               <w:rPr>
@@ -3190,10 +3175,7 @@
             <w:r>
               <w:rPr>
                 <w:rFonts w:cs="Arial" w:ascii="Arial Narrow" w:hAnsi="Arial Narrow"/>
-                <w:kern w:val="0"/>
-                <w:sz w:val="28"/>
-                <w:szCs w:val="20"/>
-                <w:lang w:val="en-GB" w:bidi="ar-SA"/>
+                <w:sz w:val="28"/>
               </w:rPr>
             </w:r>
           </w:p>
@@ -3203,13 +3185,13 @@
         <w:trPr/>
         <w:tc>
           <w:tcPr>
-            <w:tcW w:w="2404" w:type="dxa"/>
+            <w:tcW w:w="2403" w:type="dxa"/>
             <w:tcBorders/>
           </w:tcPr>
           <w:p>
             <w:pPr>
               <w:pStyle w:val="Normal"/>
-              <w:widowControl/>
+              <w:widowControl w:val="false"/>
               <w:spacing w:before="0" w:after="0"/>
               <w:jc w:val="left"/>
               <w:rPr>
@@ -3220,23 +3202,20 @@
             <w:r>
               <w:rPr>
                 <w:rFonts w:cs="Arial" w:ascii="Arial Narrow" w:hAnsi="Arial Narrow"/>
-                <w:kern w:val="0"/>
-                <w:sz w:val="28"/>
-                <w:szCs w:val="20"/>
-                <w:lang w:val="en-GB" w:bidi="ar-SA"/>
-              </w:rPr>
-            </w:r>
-          </w:p>
-        </w:tc>
-        <w:tc>
-          <w:tcPr>
-            <w:tcW w:w="3546" w:type="dxa"/>
+                <w:sz w:val="28"/>
+              </w:rPr>
+            </w:r>
+          </w:p>
+        </w:tc>
+        <w:tc>
+          <w:tcPr>
+            <w:tcW w:w="3547" w:type="dxa"/>
             <w:tcBorders/>
           </w:tcPr>
           <w:p>
             <w:pPr>
               <w:pStyle w:val="Normal"/>
-              <w:widowControl/>
+              <w:widowControl w:val="false"/>
               <w:spacing w:before="0" w:after="0"/>
               <w:jc w:val="left"/>
               <w:rPr>
@@ -3247,10 +3226,7 @@
             <w:r>
               <w:rPr>
                 <w:rFonts w:cs="Arial" w:ascii="Arial Narrow" w:hAnsi="Arial Narrow"/>
-                <w:kern w:val="0"/>
-                <w:sz w:val="28"/>
-                <w:szCs w:val="20"/>
-                <w:lang w:val="en-GB" w:bidi="ar-SA"/>
+                <w:sz w:val="28"/>
               </w:rPr>
             </w:r>
           </w:p>
@@ -3263,7 +3239,7 @@
           <w:p>
             <w:pPr>
               <w:pStyle w:val="Normal"/>
-              <w:widowControl/>
+              <w:widowControl w:val="false"/>
               <w:spacing w:before="0" w:after="0"/>
               <w:jc w:val="left"/>
               <w:rPr>
@@ -3274,10 +3250,7 @@
             <w:r>
               <w:rPr>
                 <w:rFonts w:cs="Arial" w:ascii="Arial Narrow" w:hAnsi="Arial Narrow"/>
-                <w:kern w:val="0"/>
-                <w:sz w:val="28"/>
-                <w:szCs w:val="20"/>
-                <w:lang w:val="en-GB" w:bidi="ar-SA"/>
+                <w:sz w:val="28"/>
               </w:rPr>
             </w:r>
           </w:p>
@@ -3287,13 +3260,13 @@
         <w:trPr/>
         <w:tc>
           <w:tcPr>
-            <w:tcW w:w="2404" w:type="dxa"/>
+            <w:tcW w:w="2403" w:type="dxa"/>
             <w:tcBorders/>
           </w:tcPr>
           <w:p>
             <w:pPr>
               <w:pStyle w:val="Normal"/>
-              <w:widowControl/>
+              <w:widowControl w:val="false"/>
               <w:spacing w:before="0" w:after="0"/>
               <w:jc w:val="left"/>
               <w:rPr>
@@ -3304,23 +3277,20 @@
             <w:r>
               <w:rPr>
                 <w:rFonts w:cs="Arial" w:ascii="Arial Narrow" w:hAnsi="Arial Narrow"/>
-                <w:kern w:val="0"/>
-                <w:sz w:val="28"/>
-                <w:szCs w:val="20"/>
-                <w:lang w:val="en-GB" w:bidi="ar-SA"/>
-              </w:rPr>
-            </w:r>
-          </w:p>
-        </w:tc>
-        <w:tc>
-          <w:tcPr>
-            <w:tcW w:w="3546" w:type="dxa"/>
+                <w:sz w:val="28"/>
+              </w:rPr>
+            </w:r>
+          </w:p>
+        </w:tc>
+        <w:tc>
+          <w:tcPr>
+            <w:tcW w:w="3547" w:type="dxa"/>
             <w:tcBorders/>
           </w:tcPr>
           <w:p>
             <w:pPr>
               <w:pStyle w:val="Normal"/>
-              <w:widowControl/>
+              <w:widowControl w:val="false"/>
               <w:spacing w:before="0" w:after="0"/>
               <w:jc w:val="left"/>
               <w:rPr>
@@ -3331,10 +3301,7 @@
             <w:r>
               <w:rPr>
                 <w:rFonts w:cs="Arial" w:ascii="Arial Narrow" w:hAnsi="Arial Narrow"/>
-                <w:kern w:val="0"/>
-                <w:sz w:val="28"/>
-                <w:szCs w:val="20"/>
-                <w:lang w:val="en-GB" w:bidi="ar-SA"/>
+                <w:sz w:val="28"/>
               </w:rPr>
             </w:r>
           </w:p>
@@ -3347,7 +3314,7 @@
           <w:p>
             <w:pPr>
               <w:pStyle w:val="Normal"/>
-              <w:widowControl/>
+              <w:widowControl w:val="false"/>
               <w:spacing w:before="0" w:after="0"/>
               <w:jc w:val="left"/>
               <w:rPr>
@@ -3358,10 +3325,7 @@
             <w:r>
               <w:rPr>
                 <w:rFonts w:cs="Arial" w:ascii="Arial Narrow" w:hAnsi="Arial Narrow"/>
-                <w:kern w:val="0"/>
-                <w:sz w:val="28"/>
-                <w:szCs w:val="20"/>
-                <w:lang w:val="en-GB" w:bidi="ar-SA"/>
+                <w:sz w:val="28"/>
               </w:rPr>
             </w:r>
           </w:p>
@@ -3371,13 +3335,13 @@
         <w:trPr/>
         <w:tc>
           <w:tcPr>
-            <w:tcW w:w="2404" w:type="dxa"/>
+            <w:tcW w:w="2403" w:type="dxa"/>
             <w:tcBorders/>
           </w:tcPr>
           <w:p>
             <w:pPr>
               <w:pStyle w:val="Normal"/>
-              <w:widowControl/>
+              <w:widowControl w:val="false"/>
               <w:spacing w:before="0" w:after="0"/>
               <w:jc w:val="left"/>
               <w:rPr>
@@ -3388,23 +3352,20 @@
             <w:r>
               <w:rPr>
                 <w:rFonts w:cs="Arial" w:ascii="Arial Narrow" w:hAnsi="Arial Narrow"/>
-                <w:kern w:val="0"/>
-                <w:sz w:val="28"/>
-                <w:szCs w:val="20"/>
-                <w:lang w:val="en-GB" w:bidi="ar-SA"/>
-              </w:rPr>
-            </w:r>
-          </w:p>
-        </w:tc>
-        <w:tc>
-          <w:tcPr>
-            <w:tcW w:w="3546" w:type="dxa"/>
+                <w:sz w:val="28"/>
+              </w:rPr>
+            </w:r>
+          </w:p>
+        </w:tc>
+        <w:tc>
+          <w:tcPr>
+            <w:tcW w:w="3547" w:type="dxa"/>
             <w:tcBorders/>
           </w:tcPr>
           <w:p>
             <w:pPr>
               <w:pStyle w:val="Normal"/>
-              <w:widowControl/>
+              <w:widowControl w:val="false"/>
               <w:spacing w:before="0" w:after="0"/>
               <w:jc w:val="left"/>
               <w:rPr>
@@ -3415,10 +3376,7 @@
             <w:r>
               <w:rPr>
                 <w:rFonts w:cs="Arial" w:ascii="Arial Narrow" w:hAnsi="Arial Narrow"/>
-                <w:kern w:val="0"/>
-                <w:sz w:val="28"/>
-                <w:szCs w:val="20"/>
-                <w:lang w:val="en-GB" w:bidi="ar-SA"/>
+                <w:sz w:val="28"/>
               </w:rPr>
             </w:r>
           </w:p>
@@ -3431,7 +3389,7 @@
           <w:p>
             <w:pPr>
               <w:pStyle w:val="Normal"/>
-              <w:widowControl/>
+              <w:widowControl w:val="false"/>
               <w:spacing w:before="0" w:after="0"/>
               <w:jc w:val="left"/>
               <w:rPr>
@@ -3442,10 +3400,7 @@
             <w:r>
               <w:rPr>
                 <w:rFonts w:cs="Arial" w:ascii="Arial Narrow" w:hAnsi="Arial Narrow"/>
-                <w:kern w:val="0"/>
-                <w:sz w:val="28"/>
-                <w:szCs w:val="20"/>
-                <w:lang w:val="en-GB" w:bidi="ar-SA"/>
+                <w:sz w:val="28"/>
               </w:rPr>
             </w:r>
           </w:p>
@@ -3455,13 +3410,13 @@
         <w:trPr/>
         <w:tc>
           <w:tcPr>
-            <w:tcW w:w="2404" w:type="dxa"/>
+            <w:tcW w:w="2403" w:type="dxa"/>
             <w:tcBorders/>
           </w:tcPr>
           <w:p>
             <w:pPr>
               <w:pStyle w:val="Normal"/>
-              <w:widowControl/>
+              <w:widowControl w:val="false"/>
               <w:spacing w:before="0" w:after="0"/>
               <w:jc w:val="left"/>
               <w:rPr>
@@ -3472,23 +3427,20 @@
             <w:r>
               <w:rPr>
                 <w:rFonts w:cs="Arial" w:ascii="Arial Narrow" w:hAnsi="Arial Narrow"/>
-                <w:kern w:val="0"/>
-                <w:sz w:val="28"/>
-                <w:szCs w:val="20"/>
-                <w:lang w:val="en-GB" w:bidi="ar-SA"/>
-              </w:rPr>
-            </w:r>
-          </w:p>
-        </w:tc>
-        <w:tc>
-          <w:tcPr>
-            <w:tcW w:w="3546" w:type="dxa"/>
+                <w:sz w:val="28"/>
+              </w:rPr>
+            </w:r>
+          </w:p>
+        </w:tc>
+        <w:tc>
+          <w:tcPr>
+            <w:tcW w:w="3547" w:type="dxa"/>
             <w:tcBorders/>
           </w:tcPr>
           <w:p>
             <w:pPr>
               <w:pStyle w:val="Normal"/>
-              <w:widowControl/>
+              <w:widowControl w:val="false"/>
               <w:spacing w:before="0" w:after="0"/>
               <w:jc w:val="left"/>
               <w:rPr>
@@ -3499,10 +3451,7 @@
             <w:r>
               <w:rPr>
                 <w:rFonts w:cs="Arial" w:ascii="Arial Narrow" w:hAnsi="Arial Narrow"/>
-                <w:kern w:val="0"/>
-                <w:sz w:val="28"/>
-                <w:szCs w:val="20"/>
-                <w:lang w:val="en-GB" w:bidi="ar-SA"/>
+                <w:sz w:val="28"/>
               </w:rPr>
             </w:r>
           </w:p>
@@ -3515,7 +3464,7 @@
           <w:p>
             <w:pPr>
               <w:pStyle w:val="Normal"/>
-              <w:widowControl/>
+              <w:widowControl w:val="false"/>
               <w:spacing w:before="0" w:after="0"/>
               <w:jc w:val="left"/>
               <w:rPr>
@@ -3526,10 +3475,7 @@
             <w:r>
               <w:rPr>
                 <w:rFonts w:cs="Arial" w:ascii="Arial Narrow" w:hAnsi="Arial Narrow"/>
-                <w:kern w:val="0"/>
-                <w:sz w:val="28"/>
-                <w:szCs w:val="20"/>
-                <w:lang w:val="en-GB" w:bidi="ar-SA"/>
+                <w:sz w:val="28"/>
               </w:rPr>
             </w:r>
           </w:p>
@@ -3539,13 +3485,13 @@
         <w:trPr/>
         <w:tc>
           <w:tcPr>
-            <w:tcW w:w="2404" w:type="dxa"/>
+            <w:tcW w:w="2403" w:type="dxa"/>
             <w:tcBorders/>
           </w:tcPr>
           <w:p>
             <w:pPr>
               <w:pStyle w:val="Normal"/>
-              <w:widowControl/>
+              <w:widowControl w:val="false"/>
               <w:spacing w:before="0" w:after="0"/>
               <w:jc w:val="left"/>
               <w:rPr>
@@ -3556,23 +3502,20 @@
             <w:r>
               <w:rPr>
                 <w:rFonts w:cs="Arial" w:ascii="Arial Narrow" w:hAnsi="Arial Narrow"/>
-                <w:kern w:val="0"/>
-                <w:sz w:val="28"/>
-                <w:szCs w:val="20"/>
-                <w:lang w:val="en-GB" w:bidi="ar-SA"/>
-              </w:rPr>
-            </w:r>
-          </w:p>
-        </w:tc>
-        <w:tc>
-          <w:tcPr>
-            <w:tcW w:w="3546" w:type="dxa"/>
+                <w:sz w:val="28"/>
+              </w:rPr>
+            </w:r>
+          </w:p>
+        </w:tc>
+        <w:tc>
+          <w:tcPr>
+            <w:tcW w:w="3547" w:type="dxa"/>
             <w:tcBorders/>
           </w:tcPr>
           <w:p>
             <w:pPr>
               <w:pStyle w:val="Normal"/>
-              <w:widowControl/>
+              <w:widowControl w:val="false"/>
               <w:spacing w:before="0" w:after="0"/>
               <w:jc w:val="left"/>
               <w:rPr>
@@ -3583,10 +3526,7 @@
             <w:r>
               <w:rPr>
                 <w:rFonts w:cs="Arial" w:ascii="Arial Narrow" w:hAnsi="Arial Narrow"/>
-                <w:kern w:val="0"/>
-                <w:sz w:val="28"/>
-                <w:szCs w:val="20"/>
-                <w:lang w:val="en-GB" w:bidi="ar-SA"/>
+                <w:sz w:val="28"/>
               </w:rPr>
             </w:r>
           </w:p>
@@ -3599,7 +3539,7 @@
           <w:p>
             <w:pPr>
               <w:pStyle w:val="Normal"/>
-              <w:widowControl/>
+              <w:widowControl w:val="false"/>
               <w:spacing w:before="0" w:after="0"/>
               <w:jc w:val="left"/>
               <w:rPr>
@@ -3610,10 +3550,7 @@
             <w:r>
               <w:rPr>
                 <w:rFonts w:cs="Arial" w:ascii="Arial Narrow" w:hAnsi="Arial Narrow"/>
-                <w:kern w:val="0"/>
-                <w:sz w:val="28"/>
-                <w:szCs w:val="20"/>
-                <w:lang w:val="en-GB" w:bidi="ar-SA"/>
+                <w:sz w:val="28"/>
               </w:rPr>
             </w:r>
           </w:p>
@@ -3623,13 +3560,37 @@
         <w:trPr/>
         <w:tc>
           <w:tcPr>
-            <w:tcW w:w="2404" w:type="dxa"/>
+            <w:tcW w:w="2403" w:type="dxa"/>
             <w:tcBorders/>
           </w:tcPr>
           <w:p>
             <w:pPr>
               <w:pStyle w:val="Normal"/>
-              <w:widowControl/>
+              <w:widowControl w:val="false"/>
+              <w:spacing w:before="0" w:after="0"/>
+              <w:jc w:val="left"/>
+              <w:rPr>
+                <w:rFonts w:ascii="Arial Narrow" w:hAnsi="Arial Narrow" w:cs="Arial"/>
+                <w:sz w:val="28"/>
+              </w:rPr>
+            </w:pPr>
+            <w:r>
+              <w:rPr>
+                <w:rFonts w:cs="Arial" w:ascii="Arial Narrow" w:hAnsi="Arial Narrow"/>
+                <w:sz w:val="28"/>
+              </w:rPr>
+            </w:r>
+          </w:p>
+        </w:tc>
+        <w:tc>
+          <w:tcPr>
+            <w:tcW w:w="3547" w:type="dxa"/>
+            <w:tcBorders/>
+          </w:tcPr>
+          <w:p>
+            <w:pPr>
+              <w:pStyle w:val="Normal"/>
+              <w:widowControl w:val="false"/>
               <w:spacing w:before="0" w:after="0"/>
               <w:jc w:val="left"/>
               <w:rPr>
@@ -3645,18 +3606,19 @@
                 <w:szCs w:val="20"/>
                 <w:lang w:val="en-GB" w:bidi="ar-SA"/>
               </w:rPr>
-            </w:r>
-          </w:p>
-        </w:tc>
-        <w:tc>
-          <w:tcPr>
-            <w:tcW w:w="3546" w:type="dxa"/>
+              <w:t>Submit Group Report, Project Code and Video Recording (if required)</w:t>
+            </w:r>
+          </w:p>
+        </w:tc>
+        <w:tc>
+          <w:tcPr>
+            <w:tcW w:w="2976" w:type="dxa"/>
             <w:tcBorders/>
           </w:tcPr>
           <w:p>
             <w:pPr>
               <w:pStyle w:val="Normal"/>
-              <w:widowControl/>
+              <w:widowControl w:val="false"/>
               <w:spacing w:before="0" w:after="0"/>
               <w:jc w:val="left"/>
               <w:rPr>
@@ -3667,38 +3629,7 @@
             <w:r>
               <w:rPr>
                 <w:rFonts w:cs="Arial" w:ascii="Arial Narrow" w:hAnsi="Arial Narrow"/>
-                <w:kern w:val="0"/>
-                <w:sz w:val="28"/>
-                <w:szCs w:val="20"/>
-                <w:lang w:val="en-GB" w:bidi="ar-SA"/>
-              </w:rPr>
-              <w:t>Submit Group Report, Project Code and Video Recording (if required)</w:t>
-            </w:r>
-          </w:p>
-        </w:tc>
-        <w:tc>
-          <w:tcPr>
-            <w:tcW w:w="2976" w:type="dxa"/>
-            <w:tcBorders/>
-          </w:tcPr>
-          <w:p>
-            <w:pPr>
-              <w:pStyle w:val="Normal"/>
-              <w:widowControl/>
-              <w:spacing w:before="0" w:after="0"/>
-              <w:jc w:val="left"/>
-              <w:rPr>
-                <w:rFonts w:ascii="Arial Narrow" w:hAnsi="Arial Narrow" w:cs="Arial"/>
-                <w:sz w:val="28"/>
-              </w:rPr>
-            </w:pPr>
-            <w:r>
-              <w:rPr>
-                <w:rFonts w:cs="Arial" w:ascii="Arial Narrow" w:hAnsi="Arial Narrow"/>
-                <w:kern w:val="0"/>
-                <w:sz w:val="28"/>
-                <w:szCs w:val="20"/>
-                <w:lang w:val="en-GB" w:bidi="ar-SA"/>
+                <w:sz w:val="28"/>
               </w:rPr>
             </w:r>
           </w:p>
@@ -3708,13 +3639,37 @@
         <w:trPr/>
         <w:tc>
           <w:tcPr>
-            <w:tcW w:w="2404" w:type="dxa"/>
+            <w:tcW w:w="2403" w:type="dxa"/>
             <w:tcBorders/>
           </w:tcPr>
           <w:p>
             <w:pPr>
               <w:pStyle w:val="Normal"/>
-              <w:widowControl/>
+              <w:widowControl w:val="false"/>
+              <w:spacing w:before="0" w:after="0"/>
+              <w:jc w:val="left"/>
+              <w:rPr>
+                <w:rFonts w:ascii="Arial Narrow" w:hAnsi="Arial Narrow" w:cs="Arial"/>
+                <w:sz w:val="28"/>
+              </w:rPr>
+            </w:pPr>
+            <w:r>
+              <w:rPr>
+                <w:rFonts w:cs="Arial" w:ascii="Arial Narrow" w:hAnsi="Arial Narrow"/>
+                <w:sz w:val="28"/>
+              </w:rPr>
+            </w:r>
+          </w:p>
+        </w:tc>
+        <w:tc>
+          <w:tcPr>
+            <w:tcW w:w="3547" w:type="dxa"/>
+            <w:tcBorders/>
+          </w:tcPr>
+          <w:p>
+            <w:pPr>
+              <w:pStyle w:val="Normal"/>
+              <w:widowControl w:val="false"/>
               <w:spacing w:before="0" w:after="0"/>
               <w:jc w:val="left"/>
               <w:rPr>
@@ -3730,18 +3685,19 @@
                 <w:szCs w:val="20"/>
                 <w:lang w:val="en-GB" w:bidi="ar-SA"/>
               </w:rPr>
-            </w:r>
-          </w:p>
-        </w:tc>
-        <w:tc>
-          <w:tcPr>
-            <w:tcW w:w="3546" w:type="dxa"/>
+              <w:t>Project Presentation (if required)</w:t>
+            </w:r>
+          </w:p>
+        </w:tc>
+        <w:tc>
+          <w:tcPr>
+            <w:tcW w:w="2976" w:type="dxa"/>
             <w:tcBorders/>
           </w:tcPr>
           <w:p>
             <w:pPr>
               <w:pStyle w:val="Normal"/>
-              <w:widowControl/>
+              <w:widowControl w:val="false"/>
               <w:spacing w:before="0" w:after="0"/>
               <w:jc w:val="left"/>
               <w:rPr>
@@ -3752,38 +3708,7 @@
             <w:r>
               <w:rPr>
                 <w:rFonts w:cs="Arial" w:ascii="Arial Narrow" w:hAnsi="Arial Narrow"/>
-                <w:kern w:val="0"/>
-                <w:sz w:val="28"/>
-                <w:szCs w:val="20"/>
-                <w:lang w:val="en-GB" w:bidi="ar-SA"/>
-              </w:rPr>
-              <w:t>Project Presentation (if required)</w:t>
-            </w:r>
-          </w:p>
-        </w:tc>
-        <w:tc>
-          <w:tcPr>
-            <w:tcW w:w="2976" w:type="dxa"/>
-            <w:tcBorders/>
-          </w:tcPr>
-          <w:p>
-            <w:pPr>
-              <w:pStyle w:val="Normal"/>
-              <w:widowControl/>
-              <w:spacing w:before="0" w:after="0"/>
-              <w:jc w:val="left"/>
-              <w:rPr>
-                <w:rFonts w:ascii="Arial Narrow" w:hAnsi="Arial Narrow" w:cs="Arial"/>
-                <w:sz w:val="28"/>
-              </w:rPr>
-            </w:pPr>
-            <w:r>
-              <w:rPr>
-                <w:rFonts w:cs="Arial" w:ascii="Arial Narrow" w:hAnsi="Arial Narrow"/>
-                <w:kern w:val="0"/>
-                <w:sz w:val="28"/>
-                <w:szCs w:val="20"/>
-                <w:lang w:val="en-GB" w:bidi="ar-SA"/>
+                <w:sz w:val="28"/>
               </w:rPr>
             </w:r>
           </w:p>
@@ -3980,7 +3905,7 @@
           <w:p>
             <w:pPr>
               <w:pStyle w:val="Normal"/>
-              <w:widowControl/>
+              <w:widowControl w:val="false"/>
               <w:spacing w:before="0" w:after="0"/>
               <w:jc w:val="left"/>
               <w:rPr>
@@ -4011,7 +3936,7 @@
           <w:p>
             <w:pPr>
               <w:pStyle w:val="Normal"/>
-              <w:widowControl/>
+              <w:widowControl w:val="false"/>
               <w:spacing w:before="0" w:after="0"/>
               <w:jc w:val="left"/>
               <w:rPr>
@@ -4042,7 +3967,7 @@
           <w:p>
             <w:pPr>
               <w:pStyle w:val="Normal"/>
-              <w:widowControl/>
+              <w:widowControl w:val="false"/>
               <w:spacing w:before="0" w:after="0"/>
               <w:jc w:val="left"/>
               <w:rPr>
@@ -4076,7 +4001,7 @@
           <w:p>
             <w:pPr>
               <w:pStyle w:val="Normal"/>
-              <w:widowControl/>
+              <w:widowControl w:val="false"/>
               <w:spacing w:before="0" w:after="0"/>
               <w:jc w:val="left"/>
               <w:rPr>
@@ -4105,7 +4030,7 @@
           <w:p>
             <w:pPr>
               <w:pStyle w:val="Normal"/>
-              <w:widowControl/>
+              <w:widowControl w:val="false"/>
               <w:spacing w:before="0" w:after="0"/>
               <w:jc w:val="left"/>
               <w:rPr>
@@ -4134,7 +4059,7 @@
           <w:p>
             <w:pPr>
               <w:pStyle w:val="Normal"/>
-              <w:widowControl/>
+              <w:widowControl w:val="false"/>
               <w:spacing w:before="0" w:after="0"/>
               <w:jc w:val="left"/>
               <w:rPr>
@@ -4166,7 +4091,7 @@
           <w:p>
             <w:pPr>
               <w:pStyle w:val="Normal"/>
-              <w:widowControl/>
+              <w:widowControl w:val="false"/>
               <w:spacing w:before="0" w:after="0"/>
               <w:jc w:val="left"/>
               <w:rPr>
@@ -4195,7 +4120,7 @@
           <w:p>
             <w:pPr>
               <w:pStyle w:val="Normal"/>
-              <w:widowControl/>
+              <w:widowControl w:val="false"/>
               <w:spacing w:before="0" w:after="0"/>
               <w:jc w:val="left"/>
               <w:rPr>
@@ -4224,7 +4149,7 @@
           <w:p>
             <w:pPr>
               <w:pStyle w:val="Normal"/>
-              <w:widowControl/>
+              <w:widowControl w:val="false"/>
               <w:spacing w:before="0" w:after="0"/>
               <w:jc w:val="left"/>
               <w:rPr>
@@ -4256,7 +4181,7 @@
           <w:p>
             <w:pPr>
               <w:pStyle w:val="Normal"/>
-              <w:widowControl/>
+              <w:widowControl w:val="false"/>
               <w:spacing w:before="0" w:after="0"/>
               <w:jc w:val="left"/>
               <w:rPr>
@@ -4285,7 +4210,7 @@
           <w:p>
             <w:pPr>
               <w:pStyle w:val="Normal"/>
-              <w:widowControl/>
+              <w:widowControl w:val="false"/>
               <w:spacing w:before="0" w:after="0"/>
               <w:jc w:val="left"/>
               <w:rPr>
@@ -4314,7 +4239,7 @@
           <w:p>
             <w:pPr>
               <w:pStyle w:val="Normal"/>
-              <w:widowControl/>
+              <w:widowControl w:val="false"/>
               <w:spacing w:before="0" w:after="0"/>
               <w:jc w:val="left"/>
               <w:rPr>
@@ -4346,7 +4271,7 @@
           <w:p>
             <w:pPr>
               <w:pStyle w:val="Normal"/>
-              <w:widowControl/>
+              <w:widowControl w:val="false"/>
               <w:spacing w:before="0" w:after="0"/>
               <w:jc w:val="left"/>
               <w:rPr>
@@ -4375,7 +4300,7 @@
           <w:p>
             <w:pPr>
               <w:pStyle w:val="Normal"/>
-              <w:widowControl/>
+              <w:widowControl w:val="false"/>
               <w:spacing w:before="0" w:after="0"/>
               <w:jc w:val="left"/>
               <w:rPr>
@@ -4404,7 +4329,7 @@
           <w:p>
             <w:pPr>
               <w:pStyle w:val="Normal"/>
-              <w:widowControl/>
+              <w:widowControl w:val="false"/>
               <w:spacing w:before="0" w:after="0"/>
               <w:jc w:val="left"/>
               <w:rPr>
@@ -4436,7 +4361,7 @@
           <w:p>
             <w:pPr>
               <w:pStyle w:val="Normal"/>
-              <w:widowControl/>
+              <w:widowControl w:val="false"/>
               <w:spacing w:before="0" w:after="0"/>
               <w:jc w:val="left"/>
               <w:rPr>
@@ -4465,7 +4390,7 @@
           <w:p>
             <w:pPr>
               <w:pStyle w:val="Normal"/>
-              <w:widowControl/>
+              <w:widowControl w:val="false"/>
               <w:spacing w:before="0" w:after="0"/>
               <w:jc w:val="left"/>
               <w:rPr>
@@ -4494,7 +4419,7 @@
           <w:p>
             <w:pPr>
               <w:pStyle w:val="Normal"/>
-              <w:widowControl/>
+              <w:widowControl w:val="false"/>
               <w:spacing w:before="0" w:after="0"/>
               <w:jc w:val="left"/>
               <w:rPr>
@@ -4526,7 +4451,7 @@
           <w:p>
             <w:pPr>
               <w:pStyle w:val="Normal"/>
-              <w:widowControl/>
+              <w:widowControl w:val="false"/>
               <w:spacing w:before="0" w:after="0"/>
               <w:jc w:val="left"/>
               <w:rPr>
@@ -4555,7 +4480,7 @@
           <w:p>
             <w:pPr>
               <w:pStyle w:val="Normal"/>
-              <w:widowControl/>
+              <w:widowControl w:val="false"/>
               <w:spacing w:before="0" w:after="0"/>
               <w:jc w:val="left"/>
               <w:rPr>
@@ -4584,7 +4509,7 @@
           <w:p>
             <w:pPr>
               <w:pStyle w:val="Normal"/>
-              <w:widowControl/>
+              <w:widowControl w:val="false"/>
               <w:spacing w:before="0" w:after="0"/>
               <w:jc w:val="left"/>
               <w:rPr>
@@ -4616,7 +4541,7 @@
           <w:p>
             <w:pPr>
               <w:pStyle w:val="Normal"/>
-              <w:widowControl/>
+              <w:widowControl w:val="false"/>
               <w:spacing w:before="0" w:after="0"/>
               <w:jc w:val="left"/>
               <w:rPr>
@@ -4645,7 +4570,7 @@
           <w:p>
             <w:pPr>
               <w:pStyle w:val="Normal"/>
-              <w:widowControl/>
+              <w:widowControl w:val="false"/>
               <w:spacing w:before="0" w:after="0"/>
               <w:jc w:val="left"/>
               <w:rPr>
@@ -4674,7 +4599,7 @@
           <w:p>
             <w:pPr>
               <w:pStyle w:val="Normal"/>
-              <w:widowControl/>
+              <w:widowControl w:val="false"/>
               <w:spacing w:before="0" w:after="0"/>
               <w:jc w:val="left"/>
               <w:rPr>
@@ -4706,7 +4631,7 @@
           <w:p>
             <w:pPr>
               <w:pStyle w:val="Normal"/>
-              <w:widowControl/>
+              <w:widowControl w:val="false"/>
               <w:spacing w:before="0" w:after="0"/>
               <w:jc w:val="left"/>
               <w:rPr>
@@ -4735,7 +4660,7 @@
           <w:p>
             <w:pPr>
               <w:pStyle w:val="Normal"/>
-              <w:widowControl/>
+              <w:widowControl w:val="false"/>
               <w:spacing w:before="0" w:after="0"/>
               <w:jc w:val="left"/>
               <w:rPr>
@@ -4764,7 +4689,7 @@
           <w:p>
             <w:pPr>
               <w:pStyle w:val="Normal"/>
-              <w:widowControl/>
+              <w:widowControl w:val="false"/>
               <w:spacing w:before="0" w:after="0"/>
               <w:jc w:val="left"/>
               <w:rPr>
@@ -4796,7 +4721,7 @@
           <w:p>
             <w:pPr>
               <w:pStyle w:val="Normal"/>
-              <w:widowControl/>
+              <w:widowControl w:val="false"/>
               <w:spacing w:before="0" w:after="0"/>
               <w:jc w:val="left"/>
               <w:rPr>
@@ -4825,7 +4750,7 @@
           <w:p>
             <w:pPr>
               <w:pStyle w:val="Normal"/>
-              <w:widowControl/>
+              <w:widowControl w:val="false"/>
               <w:spacing w:before="0" w:after="0"/>
               <w:jc w:val="left"/>
               <w:rPr>
@@ -4854,7 +4779,7 @@
           <w:p>
             <w:pPr>
               <w:pStyle w:val="Normal"/>
-              <w:widowControl/>
+              <w:widowControl w:val="false"/>
               <w:spacing w:before="0" w:after="0"/>
               <w:jc w:val="left"/>
               <w:rPr>
@@ -4886,7 +4811,7 @@
           <w:p>
             <w:pPr>
               <w:pStyle w:val="Normal"/>
-              <w:widowControl/>
+              <w:widowControl w:val="false"/>
               <w:spacing w:before="0" w:after="0"/>
               <w:jc w:val="left"/>
               <w:rPr>
@@ -4915,7 +4840,7 @@
           <w:p>
             <w:pPr>
               <w:pStyle w:val="Normal"/>
-              <w:widowControl/>
+              <w:widowControl w:val="false"/>
               <w:spacing w:before="0" w:after="0"/>
               <w:jc w:val="left"/>
               <w:rPr>
@@ -4944,7 +4869,7 @@
           <w:p>
             <w:pPr>
               <w:pStyle w:val="Normal"/>
-              <w:widowControl/>
+              <w:widowControl w:val="false"/>
               <w:spacing w:before="0" w:after="0"/>
               <w:jc w:val="left"/>
               <w:rPr>
@@ -4976,7 +4901,7 @@
           <w:p>
             <w:pPr>
               <w:pStyle w:val="Normal"/>
-              <w:widowControl/>
+              <w:widowControl w:val="false"/>
               <w:spacing w:before="0" w:after="0"/>
               <w:jc w:val="left"/>
               <w:rPr>
@@ -5005,7 +4930,7 @@
           <w:p>
             <w:pPr>
               <w:pStyle w:val="Normal"/>
-              <w:widowControl/>
+              <w:widowControl w:val="false"/>
               <w:spacing w:before="0" w:after="0"/>
               <w:jc w:val="left"/>
               <w:rPr>
@@ -5034,7 +4959,7 @@
           <w:p>
             <w:pPr>
               <w:pStyle w:val="Normal"/>
-              <w:widowControl/>
+              <w:widowControl w:val="false"/>
               <w:spacing w:before="0" w:after="0"/>
               <w:jc w:val="left"/>
               <w:rPr>
@@ -5066,7 +4991,7 @@
           <w:p>
             <w:pPr>
               <w:pStyle w:val="Normal"/>
-              <w:widowControl/>
+              <w:widowControl w:val="false"/>
               <w:spacing w:before="0" w:after="0"/>
               <w:jc w:val="left"/>
               <w:rPr>
@@ -5095,7 +5020,7 @@
           <w:p>
             <w:pPr>
               <w:pStyle w:val="Normal"/>
-              <w:widowControl/>
+              <w:widowControl w:val="false"/>
               <w:spacing w:before="0" w:after="0"/>
               <w:jc w:val="left"/>
               <w:rPr>
@@ -5124,7 +5049,7 @@
           <w:p>
             <w:pPr>
               <w:pStyle w:val="Normal"/>
-              <w:widowControl/>
+              <w:widowControl w:val="false"/>
               <w:spacing w:before="0" w:after="0"/>
               <w:jc w:val="left"/>
               <w:rPr>
@@ -5156,7 +5081,7 @@
           <w:p>
             <w:pPr>
               <w:pStyle w:val="Normal"/>
-              <w:widowControl/>
+              <w:widowControl w:val="false"/>
               <w:spacing w:before="0" w:after="0"/>
               <w:jc w:val="left"/>
               <w:rPr>
@@ -5185,7 +5110,7 @@
           <w:p>
             <w:pPr>
               <w:pStyle w:val="Normal"/>
-              <w:widowControl/>
+              <w:widowControl w:val="false"/>
               <w:spacing w:before="0" w:after="0"/>
               <w:jc w:val="left"/>
               <w:rPr>
@@ -5214,7 +5139,7 @@
           <w:p>
             <w:pPr>
               <w:pStyle w:val="Normal"/>
-              <w:widowControl/>
+              <w:widowControl w:val="false"/>
               <w:spacing w:before="0" w:after="0"/>
               <w:jc w:val="left"/>
               <w:rPr>
@@ -5246,7 +5171,7 @@
           <w:p>
             <w:pPr>
               <w:pStyle w:val="Normal"/>
-              <w:widowControl/>
+              <w:widowControl w:val="false"/>
               <w:spacing w:before="0" w:after="0"/>
               <w:jc w:val="left"/>
               <w:rPr>
@@ -5275,7 +5200,7 @@
           <w:p>
             <w:pPr>
               <w:pStyle w:val="Normal"/>
-              <w:widowControl/>
+              <w:widowControl w:val="false"/>
               <w:spacing w:before="0" w:after="0"/>
               <w:jc w:val="left"/>
               <w:rPr>
@@ -5304,7 +5229,7 @@
           <w:p>
             <w:pPr>
               <w:pStyle w:val="Normal"/>
-              <w:widowControl/>
+              <w:widowControl w:val="false"/>
               <w:spacing w:before="0" w:after="0"/>
               <w:jc w:val="left"/>
               <w:rPr>
@@ -5336,7 +5261,7 @@
           <w:p>
             <w:pPr>
               <w:pStyle w:val="Normal"/>
-              <w:widowControl/>
+              <w:widowControl w:val="false"/>
               <w:spacing w:before="0" w:after="0"/>
               <w:jc w:val="left"/>
               <w:rPr>
@@ -5365,7 +5290,7 @@
           <w:p>
             <w:pPr>
               <w:pStyle w:val="Normal"/>
-              <w:widowControl/>
+              <w:widowControl w:val="false"/>
               <w:spacing w:before="0" w:after="0"/>
               <w:jc w:val="left"/>
               <w:rPr>
@@ -5394,7 +5319,7 @@
           <w:p>
             <w:pPr>
               <w:pStyle w:val="Normal"/>
-              <w:widowControl/>
+              <w:widowControl w:val="false"/>
               <w:spacing w:before="0" w:after="0"/>
               <w:jc w:val="left"/>
               <w:rPr>
@@ -5503,7 +5428,7 @@
           <w:p>
             <w:pPr>
               <w:pStyle w:val="Normal"/>
-              <w:widowControl/>
+              <w:widowControl w:val="false"/>
               <w:spacing w:before="0" w:after="0"/>
               <w:jc w:val="left"/>
               <w:rPr>
@@ -5534,7 +5459,7 @@
           <w:p>
             <w:pPr>
               <w:pStyle w:val="Normal"/>
-              <w:widowControl/>
+              <w:widowControl w:val="false"/>
               <w:spacing w:before="0" w:after="0"/>
               <w:jc w:val="left"/>
               <w:rPr>
@@ -5565,7 +5490,7 @@
           <w:p>
             <w:pPr>
               <w:pStyle w:val="Normal"/>
-              <w:widowControl/>
+              <w:widowControl w:val="false"/>
               <w:spacing w:before="0" w:after="0"/>
               <w:jc w:val="left"/>
               <w:rPr>
@@ -5599,7 +5524,7 @@
           <w:p>
             <w:pPr>
               <w:pStyle w:val="Normal"/>
-              <w:widowControl/>
+              <w:widowControl w:val="false"/>
               <w:spacing w:before="0" w:after="0"/>
               <w:jc w:val="left"/>
               <w:rPr>
@@ -5628,7 +5553,7 @@
           <w:p>
             <w:pPr>
               <w:pStyle w:val="Normal"/>
-              <w:widowControl/>
+              <w:widowControl w:val="false"/>
               <w:spacing w:before="0" w:after="0"/>
               <w:jc w:val="left"/>
               <w:rPr>
@@ -5657,7 +5582,7 @@
           <w:p>
             <w:pPr>
               <w:pStyle w:val="Normal"/>
-              <w:widowControl/>
+              <w:widowControl w:val="false"/>
               <w:spacing w:before="0" w:after="0"/>
               <w:jc w:val="left"/>
               <w:rPr>
@@ -5669,10 +5594,8 @@
             <w:r>
               <w:rPr>
                 <w:rFonts w:ascii="Arial Narrow" w:hAnsi="Arial Narrow"/>
-                <w:kern w:val="0"/>
-                <w:sz w:val="28"/>
-                <w:szCs w:val="20"/>
-                <w:lang w:val="en-GB" w:bidi="ar-SA"/>
+                <w:sz w:val="28"/>
+                <w:szCs w:val="28"/>
               </w:rPr>
             </w:r>
           </w:p>
@@ -5688,7 +5611,7 @@
           <w:p>
             <w:pPr>
               <w:pStyle w:val="Normal"/>
-              <w:widowControl/>
+              <w:widowControl w:val="false"/>
               <w:spacing w:before="0" w:after="0"/>
               <w:jc w:val="left"/>
               <w:rPr>
@@ -5717,7 +5640,7 @@
           <w:p>
             <w:pPr>
               <w:pStyle w:val="Normal"/>
-              <w:widowControl/>
+              <w:widowControl w:val="false"/>
               <w:spacing w:before="0" w:after="0"/>
               <w:jc w:val="left"/>
               <w:rPr>
@@ -5746,7 +5669,7 @@
           <w:p>
             <w:pPr>
               <w:pStyle w:val="Normal"/>
-              <w:widowControl/>
+              <w:widowControl w:val="false"/>
               <w:spacing w:before="0" w:after="0"/>
               <w:jc w:val="left"/>
               <w:rPr>
@@ -5758,10 +5681,8 @@
             <w:r>
               <w:rPr>
                 <w:rFonts w:ascii="Arial Narrow" w:hAnsi="Arial Narrow"/>
-                <w:kern w:val="0"/>
-                <w:sz w:val="28"/>
-                <w:szCs w:val="20"/>
-                <w:lang w:val="en-GB" w:bidi="ar-SA"/>
+                <w:sz w:val="28"/>
+                <w:szCs w:val="28"/>
               </w:rPr>
             </w:r>
           </w:p>
@@ -5777,7 +5698,7 @@
           <w:p>
             <w:pPr>
               <w:pStyle w:val="Normal"/>
-              <w:widowControl/>
+              <w:widowControl w:val="false"/>
               <w:spacing w:before="0" w:after="0"/>
               <w:jc w:val="left"/>
               <w:rPr>
@@ -5806,7 +5727,7 @@
           <w:p>
             <w:pPr>
               <w:pStyle w:val="Normal"/>
-              <w:widowControl/>
+              <w:widowControl w:val="false"/>
               <w:spacing w:before="0" w:after="0"/>
               <w:jc w:val="left"/>
               <w:rPr>
@@ -5835,7 +5756,7 @@
           <w:p>
             <w:pPr>
               <w:pStyle w:val="Normal"/>
-              <w:widowControl/>
+              <w:widowControl w:val="false"/>
               <w:spacing w:before="0" w:after="0"/>
               <w:jc w:val="left"/>
               <w:rPr>
@@ -5847,10 +5768,8 @@
             <w:r>
               <w:rPr>
                 <w:rFonts w:ascii="Arial Narrow" w:hAnsi="Arial Narrow"/>
-                <w:kern w:val="0"/>
-                <w:sz w:val="28"/>
-                <w:szCs w:val="20"/>
-                <w:lang w:val="en-GB" w:bidi="ar-SA"/>
+                <w:sz w:val="28"/>
+                <w:szCs w:val="28"/>
               </w:rPr>
             </w:r>
           </w:p>
@@ -5866,7 +5785,7 @@
           <w:p>
             <w:pPr>
               <w:pStyle w:val="Normal"/>
-              <w:widowControl/>
+              <w:widowControl w:val="false"/>
               <w:spacing w:before="0" w:after="0"/>
               <w:jc w:val="left"/>
               <w:rPr>
@@ -5895,7 +5814,7 @@
           <w:p>
             <w:pPr>
               <w:pStyle w:val="Normal"/>
-              <w:widowControl/>
+              <w:widowControl w:val="false"/>
               <w:spacing w:before="0" w:after="0"/>
               <w:jc w:val="left"/>
               <w:rPr>
@@ -5924,7 +5843,7 @@
           <w:p>
             <w:pPr>
               <w:pStyle w:val="Normal"/>
-              <w:widowControl/>
+              <w:widowControl w:val="false"/>
               <w:spacing w:before="0" w:after="0"/>
               <w:jc w:val="left"/>
               <w:rPr>
@@ -5936,10 +5855,8 @@
             <w:r>
               <w:rPr>
                 <w:rFonts w:ascii="Arial Narrow" w:hAnsi="Arial Narrow"/>
-                <w:kern w:val="0"/>
-                <w:sz w:val="28"/>
-                <w:szCs w:val="20"/>
-                <w:lang w:val="en-GB" w:bidi="ar-SA"/>
+                <w:sz w:val="28"/>
+                <w:szCs w:val="28"/>
               </w:rPr>
             </w:r>
           </w:p>
@@ -6055,7 +5972,7 @@
           <w:p>
             <w:pPr>
               <w:pStyle w:val="Normal"/>
-              <w:widowControl/>
+              <w:widowControl w:val="false"/>
               <w:spacing w:before="0" w:after="0"/>
               <w:jc w:val="left"/>
               <w:rPr>
@@ -6086,7 +6003,7 @@
           <w:p>
             <w:pPr>
               <w:pStyle w:val="Normal"/>
-              <w:widowControl/>
+              <w:widowControl w:val="false"/>
               <w:spacing w:before="0" w:after="0"/>
               <w:jc w:val="left"/>
               <w:rPr>
@@ -6117,7 +6034,7 @@
           <w:p>
             <w:pPr>
               <w:pStyle w:val="Normal"/>
-              <w:widowControl/>
+              <w:widowControl w:val="false"/>
               <w:spacing w:before="0" w:after="0"/>
               <w:jc w:val="left"/>
               <w:rPr>
@@ -6151,7 +6068,7 @@
           <w:p>
             <w:pPr>
               <w:pStyle w:val="Normal"/>
-              <w:widowControl/>
+              <w:widowControl w:val="false"/>
               <w:spacing w:before="0" w:after="0"/>
               <w:jc w:val="left"/>
               <w:rPr>
@@ -6180,7 +6097,7 @@
           <w:p>
             <w:pPr>
               <w:pStyle w:val="Normal"/>
-              <w:widowControl/>
+              <w:widowControl w:val="false"/>
               <w:spacing w:before="0" w:after="0"/>
               <w:jc w:val="left"/>
               <w:rPr>
@@ -6209,7 +6126,7 @@
           <w:p>
             <w:pPr>
               <w:pStyle w:val="Normal"/>
-              <w:widowControl/>
+              <w:widowControl w:val="false"/>
               <w:spacing w:before="0" w:after="0"/>
               <w:jc w:val="left"/>
               <w:rPr>
@@ -6221,10 +6138,8 @@
             <w:r>
               <w:rPr>
                 <w:rFonts w:ascii="Arial Narrow" w:hAnsi="Arial Narrow"/>
-                <w:kern w:val="0"/>
-                <w:sz w:val="28"/>
-                <w:szCs w:val="20"/>
-                <w:lang w:val="en-GB" w:bidi="ar-SA"/>
+                <w:sz w:val="28"/>
+                <w:szCs w:val="28"/>
               </w:rPr>
             </w:r>
           </w:p>
@@ -6240,7 +6155,7 @@
           <w:p>
             <w:pPr>
               <w:pStyle w:val="Normal"/>
-              <w:widowControl/>
+              <w:widowControl w:val="false"/>
               <w:spacing w:before="0" w:after="0"/>
               <w:jc w:val="left"/>
               <w:rPr>
@@ -6269,7 +6184,7 @@
           <w:p>
             <w:pPr>
               <w:pStyle w:val="Normal"/>
-              <w:widowControl/>
+              <w:widowControl w:val="false"/>
               <w:spacing w:before="0" w:after="0"/>
               <w:jc w:val="left"/>
               <w:rPr>
@@ -6298,7 +6213,7 @@
           <w:p>
             <w:pPr>
               <w:pStyle w:val="Normal"/>
-              <w:widowControl/>
+              <w:widowControl w:val="false"/>
               <w:spacing w:before="0" w:after="0"/>
               <w:jc w:val="left"/>
               <w:rPr>
@@ -6310,10 +6225,8 @@
             <w:r>
               <w:rPr>
                 <w:rFonts w:ascii="Arial Narrow" w:hAnsi="Arial Narrow"/>
-                <w:kern w:val="0"/>
-                <w:sz w:val="28"/>
-                <w:szCs w:val="20"/>
-                <w:lang w:val="en-GB" w:bidi="ar-SA"/>
+                <w:sz w:val="28"/>
+                <w:szCs w:val="28"/>
               </w:rPr>
             </w:r>
           </w:p>
@@ -6329,7 +6242,7 @@
           <w:p>
             <w:pPr>
               <w:pStyle w:val="Normal"/>
-              <w:widowControl/>
+              <w:widowControl w:val="false"/>
               <w:spacing w:before="0" w:after="0"/>
               <w:jc w:val="left"/>
               <w:rPr>
@@ -6358,7 +6271,7 @@
           <w:p>
             <w:pPr>
               <w:pStyle w:val="Normal"/>
-              <w:widowControl/>
+              <w:widowControl w:val="false"/>
               <w:spacing w:before="0" w:after="0"/>
               <w:jc w:val="left"/>
               <w:rPr>
@@ -6387,7 +6300,7 @@
           <w:p>
             <w:pPr>
               <w:pStyle w:val="Normal"/>
-              <w:widowControl/>
+              <w:widowControl w:val="false"/>
               <w:spacing w:before="0" w:after="0"/>
               <w:jc w:val="left"/>
               <w:rPr>
@@ -6399,10 +6312,8 @@
             <w:r>
               <w:rPr>
                 <w:rFonts w:ascii="Arial Narrow" w:hAnsi="Arial Narrow"/>
-                <w:kern w:val="0"/>
-                <w:sz w:val="28"/>
-                <w:szCs w:val="20"/>
-                <w:lang w:val="en-GB" w:bidi="ar-SA"/>
+                <w:sz w:val="28"/>
+                <w:szCs w:val="28"/>
               </w:rPr>
             </w:r>
           </w:p>
@@ -6418,7 +6329,7 @@
           <w:p>
             <w:pPr>
               <w:pStyle w:val="Normal"/>
-              <w:widowControl/>
+              <w:widowControl w:val="false"/>
               <w:spacing w:before="0" w:after="0"/>
               <w:jc w:val="left"/>
               <w:rPr>
@@ -6447,7 +6358,7 @@
           <w:p>
             <w:pPr>
               <w:pStyle w:val="Normal"/>
-              <w:widowControl/>
+              <w:widowControl w:val="false"/>
               <w:spacing w:before="0" w:after="0"/>
               <w:jc w:val="left"/>
               <w:rPr>
@@ -6486,7 +6397,7 @@
           <w:p>
             <w:pPr>
               <w:pStyle w:val="Normal"/>
-              <w:widowControl/>
+              <w:widowControl w:val="false"/>
               <w:spacing w:before="0" w:after="0"/>
               <w:jc w:val="left"/>
               <w:rPr>
@@ -6498,10 +6409,8 @@
             <w:r>
               <w:rPr>
                 <w:rFonts w:ascii="Arial Narrow" w:hAnsi="Arial Narrow"/>
-                <w:kern w:val="0"/>
-                <w:sz w:val="28"/>
-                <w:szCs w:val="20"/>
-                <w:lang w:val="en-GB" w:bidi="ar-SA"/>
+                <w:sz w:val="28"/>
+                <w:szCs w:val="28"/>
               </w:rPr>
             </w:r>
           </w:p>
@@ -6517,7 +6426,7 @@
           <w:p>
             <w:pPr>
               <w:pStyle w:val="Normal"/>
-              <w:widowControl/>
+              <w:widowControl w:val="false"/>
               <w:spacing w:before="0" w:after="0"/>
               <w:jc w:val="left"/>
               <w:rPr>
@@ -6546,7 +6455,7 @@
           <w:p>
             <w:pPr>
               <w:pStyle w:val="Normal"/>
-              <w:widowControl/>
+              <w:widowControl w:val="false"/>
               <w:spacing w:before="0" w:after="0"/>
               <w:jc w:val="left"/>
               <w:rPr>
@@ -6569,7 +6478,7 @@
           <w:p>
             <w:pPr>
               <w:pStyle w:val="Normal"/>
-              <w:widowControl/>
+              <w:widowControl w:val="false"/>
               <w:spacing w:before="0" w:after="0"/>
               <w:jc w:val="left"/>
               <w:rPr>
@@ -6598,7 +6507,7 @@
           <w:p>
             <w:pPr>
               <w:pStyle w:val="Normal"/>
-              <w:widowControl/>
+              <w:widowControl w:val="false"/>
               <w:spacing w:before="0" w:after="0"/>
               <w:jc w:val="left"/>
               <w:rPr>
@@ -6610,10 +6519,8 @@
             <w:r>
               <w:rPr>
                 <w:rFonts w:ascii="Arial Narrow" w:hAnsi="Arial Narrow"/>
-                <w:kern w:val="0"/>
-                <w:sz w:val="28"/>
-                <w:szCs w:val="20"/>
-                <w:lang w:val="en-GB" w:bidi="ar-SA"/>
+                <w:sz w:val="28"/>
+                <w:szCs w:val="28"/>
               </w:rPr>
             </w:r>
           </w:p>
@@ -6629,7 +6536,7 @@
           <w:p>
             <w:pPr>
               <w:pStyle w:val="Normal"/>
-              <w:widowControl/>
+              <w:widowControl w:val="false"/>
               <w:spacing w:before="0" w:after="0"/>
               <w:jc w:val="left"/>
               <w:rPr>
@@ -6641,55 +6548,53 @@
             <w:r>
               <w:rPr>
                 <w:rFonts w:ascii="Arial Narrow" w:hAnsi="Arial Narrow"/>
+                <w:sz w:val="28"/>
+                <w:szCs w:val="28"/>
+              </w:rPr>
+            </w:r>
+          </w:p>
+        </w:tc>
+        <w:tc>
+          <w:tcPr>
+            <w:tcW w:w="5103" w:type="dxa"/>
+            <w:tcBorders/>
+          </w:tcPr>
+          <w:p>
+            <w:pPr>
+              <w:pStyle w:val="Normal"/>
+              <w:widowControl w:val="false"/>
+              <w:spacing w:before="0" w:after="0"/>
+              <w:jc w:val="left"/>
+              <w:rPr>
+                <w:rFonts w:ascii="Arial Narrow" w:hAnsi="Arial Narrow" w:cs="Arial"/>
+                <w:sz w:val="28"/>
+                <w:szCs w:val="22"/>
+              </w:rPr>
+            </w:pPr>
+            <w:r>
+              <w:rPr>
+                <w:rFonts w:cs="Arial" w:ascii="Arial Narrow" w:hAnsi="Arial Narrow"/>
                 <w:kern w:val="0"/>
                 <w:sz w:val="28"/>
                 <w:szCs w:val="20"/>
                 <w:lang w:val="en-GB" w:bidi="ar-SA"/>
               </w:rPr>
-            </w:r>
-          </w:p>
-        </w:tc>
-        <w:tc>
-          <w:tcPr>
-            <w:tcW w:w="5103" w:type="dxa"/>
+              <w:t xml:space="preserve">There should be a clear layout which remains consistent throughout the application.  Style, layout and content should be appropriate for the purpose of the application.  </w:t>
+            </w:r>
+          </w:p>
+        </w:tc>
+        <w:tc>
+          <w:tcPr>
+            <w:tcW w:w="2358" w:type="dxa"/>
             <w:tcBorders/>
           </w:tcPr>
           <w:p>
             <w:pPr>
               <w:pStyle w:val="Normal"/>
-              <w:widowControl/>
+              <w:widowControl w:val="false"/>
               <w:spacing w:before="0" w:after="0"/>
               <w:jc w:val="left"/>
               <w:rPr>
-                <w:rFonts w:ascii="Arial Narrow" w:hAnsi="Arial Narrow" w:cs="Arial"/>
-                <w:sz w:val="28"/>
-                <w:szCs w:val="22"/>
-              </w:rPr>
-            </w:pPr>
-            <w:r>
-              <w:rPr>
-                <w:rFonts w:cs="Arial" w:ascii="Arial Narrow" w:hAnsi="Arial Narrow"/>
-                <w:kern w:val="0"/>
-                <w:sz w:val="28"/>
-                <w:szCs w:val="20"/>
-                <w:lang w:val="en-GB" w:bidi="ar-SA"/>
-              </w:rPr>
-              <w:t xml:space="preserve">There should be a clear layout which remains consistent throughout the application.  Style, layout and content should be appropriate for the purpose of the application.  </w:t>
-            </w:r>
-          </w:p>
-        </w:tc>
-        <w:tc>
-          <w:tcPr>
-            <w:tcW w:w="2358" w:type="dxa"/>
-            <w:tcBorders/>
-          </w:tcPr>
-          <w:p>
-            <w:pPr>
-              <w:pStyle w:val="Normal"/>
-              <w:widowControl/>
-              <w:spacing w:before="0" w:after="0"/>
-              <w:jc w:val="left"/>
-              <w:rPr>
                 <w:rFonts w:ascii="Arial Narrow" w:hAnsi="Arial Narrow" w:cs="Arial" w:cstheme="minorBidi"/>
                 <w:sz w:val="28"/>
                 <w:szCs w:val="28"/>
@@ -6698,10 +6603,8 @@
             <w:r>
               <w:rPr>
                 <w:rFonts w:cs="Arial" w:cstheme="minorBidi" w:ascii="Arial Narrow" w:hAnsi="Arial Narrow"/>
-                <w:kern w:val="0"/>
-                <w:sz w:val="28"/>
-                <w:szCs w:val="20"/>
-                <w:lang w:val="en-GB" w:bidi="ar-SA"/>
+                <w:sz w:val="28"/>
+                <w:szCs w:val="28"/>
               </w:rPr>
             </w:r>
           </w:p>
@@ -8828,29 +8731,6 @@
     </w:p>
     <w:p>
       <w:pPr>
-        <w:pStyle w:val="ListParagraph"/>
-        <w:numPr>
-          <w:ilvl w:val="1"/>
-          <w:numId w:val="1"/>
-        </w:numPr>
-        <w:ind w:left="1080" w:hanging="360"/>
-        <w:rPr>
-          <w:rFonts w:ascii="Arial Narrow" w:hAnsi="Arial Narrow" w:cs="Arial"/>
-          <w:color w:val="0070C0"/>
-          <w:sz w:val="28"/>
-        </w:rPr>
-      </w:pPr>
-      <w:r>
-        <w:rPr>
-          <w:rFonts w:cs="Arial" w:ascii="Arial Narrow" w:hAnsi="Arial Narrow"/>
-          <w:color w:val="0070C0"/>
-          <w:sz w:val="28"/>
-        </w:rPr>
-        <w:t>Data Dictionary</w:t>
-      </w:r>
-    </w:p>
-    <w:p>
-      <w:pPr>
         <w:sectPr>
           <w:headerReference w:type="default" r:id="rId7"/>
           <w:footerReference w:type="default" r:id="rId8"/>
@@ -8860,8 +8740,28 @@
           <w:pgNumType w:fmt="decimal"/>
           <w:formProt w:val="false"/>
           <w:textDirection w:val="lrTb"/>
+          <w:docGrid w:type="default" w:linePitch="100" w:charSpace="0"/>
         </w:sectPr>
-      </w:pPr>
+        <w:pStyle w:val="ListParagraph"/>
+        <w:numPr>
+          <w:ilvl w:val="1"/>
+          <w:numId w:val="1"/>
+        </w:numPr>
+        <w:ind w:left="1080" w:hanging="360"/>
+        <w:rPr>
+          <w:rFonts w:ascii="Arial Narrow" w:hAnsi="Arial Narrow" w:cs="Arial"/>
+          <w:color w:val="0070C0"/>
+          <w:sz w:val="28"/>
+        </w:rPr>
+      </w:pPr>
+      <w:r>
+        <w:rPr>
+          <w:rFonts w:cs="Arial" w:ascii="Arial Narrow" w:hAnsi="Arial Narrow"/>
+          <w:color w:val="0070C0"/>
+          <w:sz w:val="28"/>
+        </w:rPr>
+        <w:t>Data Dictionary</w:t>
+      </w:r>
     </w:p>
     <w:p>
       <w:pPr>
@@ -8904,8 +8804,8 @@
         <w:gridCol w:w="851"/>
         <w:gridCol w:w="826"/>
         <w:gridCol w:w="1159"/>
-        <w:gridCol w:w="3131"/>
-        <w:gridCol w:w="3442"/>
+        <w:gridCol w:w="3132"/>
+        <w:gridCol w:w="3441"/>
       </w:tblGrid>
       <w:tr>
         <w:trPr>
@@ -8927,7 +8827,7 @@
           <w:p>
             <w:pPr>
               <w:pStyle w:val="NormalWeb"/>
-              <w:widowControl/>
+              <w:widowControl w:val="false"/>
               <w:spacing w:before="0" w:after="0"/>
               <w:jc w:val="left"/>
               <w:rPr>
@@ -8970,7 +8870,7 @@
           <w:p>
             <w:pPr>
               <w:pStyle w:val="NormalWeb"/>
-              <w:widowControl/>
+              <w:widowControl w:val="false"/>
               <w:spacing w:before="0" w:after="0"/>
               <w:jc w:val="left"/>
               <w:rPr>
@@ -9006,7 +8906,7 @@
           <w:p>
             <w:pPr>
               <w:pStyle w:val="NormalWeb"/>
-              <w:widowControl/>
+              <w:widowControl w:val="false"/>
               <w:spacing w:before="0" w:after="0"/>
               <w:jc w:val="both"/>
               <w:rPr>
@@ -9038,7 +8938,7 @@
           <w:p>
             <w:pPr>
               <w:pStyle w:val="NormalWeb"/>
-              <w:widowControl/>
+              <w:widowControl w:val="false"/>
               <w:spacing w:before="0" w:after="0"/>
               <w:jc w:val="both"/>
               <w:cnfStyle w:val="000000000000" w:firstRow="0" w:lastRow="0" w:firstColumn="0" w:lastColumn="0" w:oddVBand="0" w:evenVBand="0" w:oddHBand="0" w:evenHBand="0" w:firstRowFirstColumn="0" w:firstRowLastColumn="0" w:lastRowFirstColumn="0" w:lastRowLastColumn="0"/>
@@ -9072,7 +8972,7 @@
           <w:p>
             <w:pPr>
               <w:pStyle w:val="NormalWeb"/>
-              <w:widowControl/>
+              <w:widowControl w:val="false"/>
               <w:spacing w:before="0" w:after="0"/>
               <w:jc w:val="both"/>
               <w:cnfStyle w:val="000000000000" w:firstRow="0" w:lastRow="0" w:firstColumn="0" w:lastColumn="0" w:oddVBand="0" w:evenVBand="0" w:oddHBand="0" w:evenHBand="0" w:firstRowFirstColumn="0" w:firstRowLastColumn="0" w:lastRowFirstColumn="0" w:lastRowLastColumn="0"/>
@@ -9106,7 +9006,7 @@
           <w:p>
             <w:pPr>
               <w:pStyle w:val="NormalWeb"/>
-              <w:widowControl/>
+              <w:widowControl w:val="false"/>
               <w:spacing w:before="0" w:after="0"/>
               <w:jc w:val="both"/>
               <w:cnfStyle w:val="000000000000" w:firstRow="0" w:lastRow="0" w:firstColumn="0" w:lastColumn="0" w:oddVBand="0" w:evenVBand="0" w:oddHBand="0" w:evenHBand="0" w:firstRowFirstColumn="0" w:firstRowLastColumn="0" w:lastRowFirstColumn="0" w:lastRowLastColumn="0"/>
@@ -9140,7 +9040,7 @@
           <w:p>
             <w:pPr>
               <w:pStyle w:val="NormalWeb"/>
-              <w:widowControl/>
+              <w:widowControl w:val="false"/>
               <w:spacing w:before="0" w:after="0"/>
               <w:jc w:val="both"/>
               <w:cnfStyle w:val="000000000000" w:firstRow="0" w:lastRow="0" w:firstColumn="0" w:lastColumn="0" w:oddVBand="0" w:evenVBand="0" w:oddHBand="0" w:evenHBand="0" w:firstRowFirstColumn="0" w:firstRowLastColumn="0" w:lastRowFirstColumn="0" w:lastRowLastColumn="0"/>
@@ -9174,7 +9074,7 @@
           <w:p>
             <w:pPr>
               <w:pStyle w:val="NormalWeb"/>
-              <w:widowControl/>
+              <w:widowControl w:val="false"/>
               <w:spacing w:before="0" w:after="0"/>
               <w:jc w:val="both"/>
               <w:cnfStyle w:val="000000000000" w:firstRow="0" w:lastRow="0" w:firstColumn="0" w:lastColumn="0" w:oddVBand="0" w:evenVBand="0" w:oddHBand="0" w:evenHBand="0" w:firstRowFirstColumn="0" w:firstRowLastColumn="0" w:lastRowFirstColumn="0" w:lastRowLastColumn="0"/>
@@ -9202,13 +9102,13 @@
         </w:tc>
         <w:tc>
           <w:tcPr>
-            <w:tcW w:w="3131" w:type="dxa"/>
+            <w:tcW w:w="3132" w:type="dxa"/>
             <w:tcBorders/>
           </w:tcPr>
           <w:p>
             <w:pPr>
               <w:pStyle w:val="NormalWeb"/>
-              <w:widowControl/>
+              <w:widowControl w:val="false"/>
               <w:spacing w:before="0" w:after="0"/>
               <w:jc w:val="both"/>
               <w:cnfStyle w:val="000000000000" w:firstRow="0" w:lastRow="0" w:firstColumn="0" w:lastColumn="0" w:oddVBand="0" w:evenVBand="0" w:oddHBand="0" w:evenHBand="0" w:firstRowFirstColumn="0" w:firstRowLastColumn="0" w:lastRowFirstColumn="0" w:lastRowLastColumn="0"/>
@@ -9236,13 +9136,13 @@
         </w:tc>
         <w:tc>
           <w:tcPr>
-            <w:tcW w:w="3442" w:type="dxa"/>
+            <w:tcW w:w="3441" w:type="dxa"/>
             <w:tcBorders/>
           </w:tcPr>
           <w:p>
             <w:pPr>
               <w:pStyle w:val="NormalWeb"/>
-              <w:widowControl/>
+              <w:widowControl w:val="false"/>
               <w:spacing w:before="0" w:after="0"/>
               <w:jc w:val="both"/>
               <w:cnfStyle w:val="000000000000" w:firstRow="0" w:lastRow="0" w:firstColumn="0" w:lastColumn="0" w:oddVBand="0" w:evenVBand="0" w:oddHBand="0" w:evenHBand="0" w:firstRowFirstColumn="0" w:firstRowLastColumn="0" w:lastRowFirstColumn="0" w:lastRowLastColumn="0"/>
@@ -9283,7 +9183,7 @@
           <w:p>
             <w:pPr>
               <w:pStyle w:val="NormalWeb"/>
-              <w:widowControl/>
+              <w:widowControl w:val="false"/>
               <w:spacing w:before="0" w:after="0"/>
               <w:jc w:val="both"/>
               <w:rPr>
@@ -9331,7 +9231,7 @@
           <w:p>
             <w:pPr>
               <w:pStyle w:val="NormalWeb"/>
-              <w:widowControl/>
+              <w:widowControl w:val="false"/>
               <w:spacing w:before="0" w:after="0"/>
               <w:jc w:val="both"/>
               <w:cnfStyle w:val="000000100000" w:firstRow="0" w:lastRow="0" w:firstColumn="0" w:lastColumn="0" w:oddVBand="0" w:evenVBand="0" w:oddHBand="1" w:evenHBand="0" w:firstRowFirstColumn="0" w:firstRowLastColumn="0" w:lastRowFirstColumn="0" w:lastRowLastColumn="0"/>
@@ -9356,7 +9256,7 @@
           <w:p>
             <w:pPr>
               <w:pStyle w:val="NormalWeb"/>
-              <w:widowControl/>
+              <w:widowControl w:val="false"/>
               <w:spacing w:before="0" w:after="0"/>
               <w:jc w:val="both"/>
               <w:cnfStyle w:val="000000100000" w:firstRow="0" w:lastRow="0" w:firstColumn="0" w:lastColumn="0" w:oddVBand="0" w:evenVBand="0" w:oddHBand="1" w:evenHBand="0" w:firstRowFirstColumn="0" w:firstRowLastColumn="0" w:lastRowFirstColumn="0" w:lastRowLastColumn="0"/>
@@ -9388,7 +9288,7 @@
           <w:p>
             <w:pPr>
               <w:pStyle w:val="NormalWeb"/>
-              <w:widowControl/>
+              <w:widowControl w:val="false"/>
               <w:spacing w:before="0" w:after="0"/>
               <w:jc w:val="both"/>
               <w:cnfStyle w:val="000000100000" w:firstRow="0" w:lastRow="0" w:firstColumn="0" w:lastColumn="0" w:oddVBand="0" w:evenVBand="0" w:oddHBand="1" w:evenHBand="0" w:firstRowFirstColumn="0" w:firstRowLastColumn="0" w:lastRowFirstColumn="0" w:lastRowLastColumn="0"/>
@@ -9420,7 +9320,7 @@
           <w:p>
             <w:pPr>
               <w:pStyle w:val="NormalWeb"/>
-              <w:widowControl/>
+              <w:widowControl w:val="false"/>
               <w:spacing w:before="0" w:after="0"/>
               <w:jc w:val="both"/>
               <w:cnfStyle w:val="000000100000" w:firstRow="0" w:lastRow="0" w:firstColumn="0" w:lastColumn="0" w:oddVBand="0" w:evenVBand="0" w:oddHBand="1" w:evenHBand="0" w:firstRowFirstColumn="0" w:firstRowLastColumn="0" w:lastRowFirstColumn="0" w:lastRowLastColumn="0"/>
@@ -9452,7 +9352,7 @@
           <w:p>
             <w:pPr>
               <w:pStyle w:val="NormalWeb"/>
-              <w:widowControl/>
+              <w:widowControl w:val="false"/>
               <w:spacing w:before="0" w:after="0"/>
               <w:jc w:val="both"/>
               <w:cnfStyle w:val="000000100000" w:firstRow="0" w:lastRow="0" w:firstColumn="0" w:lastColumn="0" w:oddVBand="0" w:evenVBand="0" w:oddHBand="1" w:evenHBand="0" w:firstRowFirstColumn="0" w:firstRowLastColumn="0" w:lastRowFirstColumn="0" w:lastRowLastColumn="0"/>
@@ -9484,7 +9384,7 @@
           <w:p>
             <w:pPr>
               <w:pStyle w:val="NormalWeb"/>
-              <w:widowControl/>
+              <w:widowControl w:val="false"/>
               <w:spacing w:before="0" w:after="0"/>
               <w:jc w:val="left"/>
               <w:cnfStyle w:val="000000100000" w:firstRow="0" w:lastRow="0" w:firstColumn="0" w:lastColumn="0" w:oddVBand="0" w:evenVBand="0" w:oddHBand="1" w:evenHBand="0" w:firstRowFirstColumn="0" w:firstRowLastColumn="0" w:lastRowFirstColumn="0" w:lastRowLastColumn="0"/>
@@ -9498,24 +9398,23 @@
             <w:r>
               <w:rPr>
                 <w:rFonts w:ascii="Arial Narrow" w:hAnsi="Arial Narrow"/>
-                <w:kern w:val="0"/>
-                <w:sz w:val="26"/>
-                <w:szCs w:val="26"/>
-                <w:lang w:val="en-GB" w:eastAsia="en-US" w:bidi="ar-SA"/>
-              </w:rPr>
-            </w:r>
-          </w:p>
-        </w:tc>
-        <w:tc>
-          <w:tcPr>
-            <w:tcW w:w="3131" w:type="dxa"/>
+                <w:sz w:val="26"/>
+                <w:szCs w:val="26"/>
+                <w:lang w:eastAsia="en-US"/>
+              </w:rPr>
+            </w:r>
+          </w:p>
+        </w:tc>
+        <w:tc>
+          <w:tcPr>
+            <w:tcW w:w="3132" w:type="dxa"/>
             <w:tcBorders/>
             <w:shd w:color="auto" w:fill="DAEEF3" w:themeFill="accent5" w:themeFillTint="33" w:val="clear"/>
           </w:tcPr>
           <w:p>
             <w:pPr>
               <w:pStyle w:val="NormalWeb"/>
-              <w:widowControl/>
+              <w:widowControl w:val="false"/>
               <w:spacing w:before="0" w:after="0"/>
               <w:jc w:val="left"/>
               <w:cnfStyle w:val="000000100000" w:firstRow="0" w:lastRow="0" w:firstColumn="0" w:lastColumn="0" w:oddVBand="0" w:evenVBand="0" w:oddHBand="1" w:evenHBand="0" w:firstRowFirstColumn="0" w:firstRowLastColumn="0" w:lastRowFirstColumn="0" w:lastRowLastColumn="0"/>
@@ -9529,24 +9428,23 @@
             <w:r>
               <w:rPr>
                 <w:rFonts w:ascii="Arial Narrow" w:hAnsi="Arial Narrow"/>
-                <w:kern w:val="0"/>
-                <w:sz w:val="26"/>
-                <w:szCs w:val="26"/>
-                <w:lang w:val="en-GB" w:eastAsia="en-US" w:bidi="ar-SA"/>
-              </w:rPr>
-            </w:r>
-          </w:p>
-        </w:tc>
-        <w:tc>
-          <w:tcPr>
-            <w:tcW w:w="3442" w:type="dxa"/>
+                <w:sz w:val="26"/>
+                <w:szCs w:val="26"/>
+                <w:lang w:eastAsia="en-US"/>
+              </w:rPr>
+            </w:r>
+          </w:p>
+        </w:tc>
+        <w:tc>
+          <w:tcPr>
+            <w:tcW w:w="3441" w:type="dxa"/>
             <w:tcBorders/>
             <w:shd w:color="auto" w:fill="DAEEF3" w:themeFill="accent5" w:themeFillTint="33" w:val="clear"/>
           </w:tcPr>
           <w:p>
             <w:pPr>
               <w:pStyle w:val="NormalWeb"/>
-              <w:widowControl/>
+              <w:widowControl w:val="false"/>
               <w:spacing w:before="0" w:after="0"/>
               <w:jc w:val="left"/>
               <w:cnfStyle w:val="000000100000" w:firstRow="0" w:lastRow="0" w:firstColumn="0" w:lastColumn="0" w:oddVBand="0" w:evenVBand="0" w:oddHBand="1" w:evenHBand="0" w:firstRowFirstColumn="0" w:firstRowLastColumn="0" w:lastRowFirstColumn="0" w:lastRowLastColumn="0"/>
@@ -9583,7 +9481,7 @@
           <w:p>
             <w:pPr>
               <w:pStyle w:val="NormalWeb"/>
-              <w:widowControl/>
+              <w:widowControl w:val="false"/>
               <w:spacing w:before="0" w:after="0"/>
               <w:jc w:val="both"/>
               <w:rPr>
@@ -9617,7 +9515,7 @@
           <w:p>
             <w:pPr>
               <w:pStyle w:val="NormalWeb"/>
-              <w:widowControl/>
+              <w:widowControl w:val="false"/>
               <w:spacing w:before="0" w:after="0"/>
               <w:jc w:val="both"/>
               <w:cnfStyle w:val="000000000000" w:firstRow="0" w:lastRow="0" w:firstColumn="0" w:lastColumn="0" w:oddVBand="0" w:evenVBand="0" w:oddHBand="0" w:evenHBand="0" w:firstRowFirstColumn="0" w:firstRowLastColumn="0" w:lastRowFirstColumn="0" w:lastRowLastColumn="0"/>
@@ -9648,7 +9546,7 @@
           <w:p>
             <w:pPr>
               <w:pStyle w:val="NormalWeb"/>
-              <w:widowControl/>
+              <w:widowControl w:val="false"/>
               <w:spacing w:before="0" w:after="0"/>
               <w:jc w:val="both"/>
               <w:cnfStyle w:val="000000000000" w:firstRow="0" w:lastRow="0" w:firstColumn="0" w:lastColumn="0" w:oddVBand="0" w:evenVBand="0" w:oddHBand="0" w:evenHBand="0" w:firstRowFirstColumn="0" w:firstRowLastColumn="0" w:lastRowFirstColumn="0" w:lastRowLastColumn="0"/>
@@ -9679,7 +9577,7 @@
           <w:p>
             <w:pPr>
               <w:pStyle w:val="NormalWeb"/>
-              <w:widowControl/>
+              <w:widowControl w:val="false"/>
               <w:spacing w:before="0" w:after="0"/>
               <w:jc w:val="both"/>
               <w:cnfStyle w:val="000000000000" w:firstRow="0" w:lastRow="0" w:firstColumn="0" w:lastColumn="0" w:oddVBand="0" w:evenVBand="0" w:oddHBand="0" w:evenHBand="0" w:firstRowFirstColumn="0" w:firstRowLastColumn="0" w:lastRowFirstColumn="0" w:lastRowLastColumn="0"/>
@@ -9693,10 +9591,9 @@
             <w:r>
               <w:rPr>
                 <w:rFonts w:ascii="Arial Narrow" w:hAnsi="Arial Narrow"/>
-                <w:kern w:val="0"/>
-                <w:sz w:val="26"/>
-                <w:szCs w:val="26"/>
-                <w:lang w:val="en-GB" w:eastAsia="en-US" w:bidi="ar-SA"/>
+                <w:sz w:val="26"/>
+                <w:szCs w:val="26"/>
+                <w:lang w:eastAsia="en-US"/>
               </w:rPr>
             </w:r>
           </w:p>
@@ -9709,7 +9606,7 @@
           <w:p>
             <w:pPr>
               <w:pStyle w:val="NormalWeb"/>
-              <w:widowControl/>
+              <w:widowControl w:val="false"/>
               <w:spacing w:before="0" w:after="0"/>
               <w:jc w:val="both"/>
               <w:cnfStyle w:val="000000000000" w:firstRow="0" w:lastRow="0" w:firstColumn="0" w:lastColumn="0" w:oddVBand="0" w:evenVBand="0" w:oddHBand="0" w:evenHBand="0" w:firstRowFirstColumn="0" w:firstRowLastColumn="0" w:lastRowFirstColumn="0" w:lastRowLastColumn="0"/>
@@ -9740,7 +9637,7 @@
           <w:p>
             <w:pPr>
               <w:pStyle w:val="NormalWeb"/>
-              <w:widowControl/>
+              <w:widowControl w:val="false"/>
               <w:spacing w:before="0" w:after="0"/>
               <w:jc w:val="left"/>
               <w:cnfStyle w:val="000000000000" w:firstRow="0" w:lastRow="0" w:firstColumn="0" w:lastColumn="0" w:oddVBand="0" w:evenVBand="0" w:oddHBand="0" w:evenHBand="0" w:firstRowFirstColumn="0" w:firstRowLastColumn="0" w:lastRowFirstColumn="0" w:lastRowLastColumn="0"/>
@@ -9754,23 +9651,22 @@
             <w:r>
               <w:rPr>
                 <w:rFonts w:ascii="Arial Narrow" w:hAnsi="Arial Narrow"/>
-                <w:kern w:val="0"/>
-                <w:sz w:val="26"/>
-                <w:szCs w:val="26"/>
-                <w:lang w:val="en-GB" w:eastAsia="en-US" w:bidi="ar-SA"/>
-              </w:rPr>
-            </w:r>
-          </w:p>
-        </w:tc>
-        <w:tc>
-          <w:tcPr>
-            <w:tcW w:w="3131" w:type="dxa"/>
+                <w:sz w:val="26"/>
+                <w:szCs w:val="26"/>
+                <w:lang w:eastAsia="en-US"/>
+              </w:rPr>
+            </w:r>
+          </w:p>
+        </w:tc>
+        <w:tc>
+          <w:tcPr>
+            <w:tcW w:w="3132" w:type="dxa"/>
             <w:tcBorders/>
           </w:tcPr>
           <w:p>
             <w:pPr>
               <w:pStyle w:val="NormalWeb"/>
-              <w:widowControl/>
+              <w:widowControl w:val="false"/>
               <w:spacing w:before="0" w:after="0"/>
               <w:jc w:val="left"/>
               <w:cnfStyle w:val="000000000000" w:firstRow="0" w:lastRow="0" w:firstColumn="0" w:lastColumn="0" w:oddVBand="0" w:evenVBand="0" w:oddHBand="0" w:evenHBand="0" w:firstRowFirstColumn="0" w:firstRowLastColumn="0" w:lastRowFirstColumn="0" w:lastRowLastColumn="0"/>
@@ -9784,23 +9680,22 @@
             <w:r>
               <w:rPr>
                 <w:rFonts w:ascii="Arial Narrow" w:hAnsi="Arial Narrow"/>
-                <w:kern w:val="0"/>
-                <w:sz w:val="26"/>
-                <w:szCs w:val="26"/>
-                <w:lang w:val="en-GB" w:eastAsia="en-US" w:bidi="ar-SA"/>
-              </w:rPr>
-            </w:r>
-          </w:p>
-        </w:tc>
-        <w:tc>
-          <w:tcPr>
-            <w:tcW w:w="3442" w:type="dxa"/>
+                <w:sz w:val="26"/>
+                <w:szCs w:val="26"/>
+                <w:lang w:eastAsia="en-US"/>
+              </w:rPr>
+            </w:r>
+          </w:p>
+        </w:tc>
+        <w:tc>
+          <w:tcPr>
+            <w:tcW w:w="3441" w:type="dxa"/>
             <w:tcBorders/>
           </w:tcPr>
           <w:p>
             <w:pPr>
               <w:pStyle w:val="NormalWeb"/>
-              <w:widowControl/>
+              <w:widowControl w:val="false"/>
               <w:spacing w:before="0" w:after="0"/>
               <w:jc w:val="left"/>
               <w:cnfStyle w:val="000000000000" w:firstRow="0" w:lastRow="0" w:firstColumn="0" w:lastColumn="0" w:oddVBand="0" w:evenVBand="0" w:oddHBand="0" w:evenHBand="0" w:firstRowFirstColumn="0" w:firstRowLastColumn="0" w:lastRowFirstColumn="0" w:lastRowLastColumn="0"/>
@@ -9838,7 +9733,7 @@
           <w:p>
             <w:pPr>
               <w:pStyle w:val="NormalWeb"/>
-              <w:widowControl/>
+              <w:widowControl w:val="false"/>
               <w:spacing w:before="0" w:after="0"/>
               <w:jc w:val="both"/>
               <w:rPr>
@@ -9873,7 +9768,7 @@
           <w:p>
             <w:pPr>
               <w:pStyle w:val="NormalWeb"/>
-              <w:widowControl/>
+              <w:widowControl w:val="false"/>
               <w:spacing w:before="0" w:after="0"/>
               <w:jc w:val="both"/>
               <w:cnfStyle w:val="000000100000" w:firstRow="0" w:lastRow="0" w:firstColumn="0" w:lastColumn="0" w:oddVBand="0" w:evenVBand="0" w:oddHBand="1" w:evenHBand="0" w:firstRowFirstColumn="0" w:firstRowLastColumn="0" w:lastRowFirstColumn="0" w:lastRowLastColumn="0"/>
@@ -9905,7 +9800,7 @@
           <w:p>
             <w:pPr>
               <w:pStyle w:val="NormalWeb"/>
-              <w:widowControl/>
+              <w:widowControl w:val="false"/>
               <w:spacing w:before="0" w:after="0"/>
               <w:jc w:val="both"/>
               <w:cnfStyle w:val="000000100000" w:firstRow="0" w:lastRow="0" w:firstColumn="0" w:lastColumn="0" w:oddVBand="0" w:evenVBand="0" w:oddHBand="1" w:evenHBand="0" w:firstRowFirstColumn="0" w:firstRowLastColumn="0" w:lastRowFirstColumn="0" w:lastRowLastColumn="0"/>
@@ -9937,7 +9832,7 @@
           <w:p>
             <w:pPr>
               <w:pStyle w:val="NormalWeb"/>
-              <w:widowControl/>
+              <w:widowControl w:val="false"/>
               <w:spacing w:before="0" w:after="0"/>
               <w:jc w:val="both"/>
               <w:cnfStyle w:val="000000100000" w:firstRow="0" w:lastRow="0" w:firstColumn="0" w:lastColumn="0" w:oddVBand="0" w:evenVBand="0" w:oddHBand="1" w:evenHBand="0" w:firstRowFirstColumn="0" w:firstRowLastColumn="0" w:lastRowFirstColumn="0" w:lastRowLastColumn="0"/>
@@ -9951,10 +9846,9 @@
             <w:r>
               <w:rPr>
                 <w:rFonts w:ascii="Arial Narrow" w:hAnsi="Arial Narrow"/>
-                <w:kern w:val="0"/>
-                <w:sz w:val="26"/>
-                <w:szCs w:val="26"/>
-                <w:lang w:val="en-GB" w:eastAsia="en-US" w:bidi="ar-SA"/>
+                <w:sz w:val="26"/>
+                <w:szCs w:val="26"/>
+                <w:lang w:eastAsia="en-US"/>
               </w:rPr>
             </w:r>
           </w:p>
@@ -9968,7 +9862,7 @@
           <w:p>
             <w:pPr>
               <w:pStyle w:val="NormalWeb"/>
-              <w:widowControl/>
+              <w:widowControl w:val="false"/>
               <w:spacing w:before="0" w:after="0"/>
               <w:jc w:val="both"/>
               <w:cnfStyle w:val="000000100000" w:firstRow="0" w:lastRow="0" w:firstColumn="0" w:lastColumn="0" w:oddVBand="0" w:evenVBand="0" w:oddHBand="1" w:evenHBand="0" w:firstRowFirstColumn="0" w:firstRowLastColumn="0" w:lastRowFirstColumn="0" w:lastRowLastColumn="0"/>
@@ -10000,7 +9894,7 @@
           <w:p>
             <w:pPr>
               <w:pStyle w:val="NormalWeb"/>
-              <w:widowControl/>
+              <w:widowControl w:val="false"/>
               <w:spacing w:before="0" w:after="0"/>
               <w:jc w:val="left"/>
               <w:cnfStyle w:val="000000100000" w:firstRow="0" w:lastRow="0" w:firstColumn="0" w:lastColumn="0" w:oddVBand="0" w:evenVBand="0" w:oddHBand="1" w:evenHBand="0" w:firstRowFirstColumn="0" w:firstRowLastColumn="0" w:lastRowFirstColumn="0" w:lastRowLastColumn="0"/>
@@ -10014,24 +9908,23 @@
             <w:r>
               <w:rPr>
                 <w:rFonts w:ascii="Arial Narrow" w:hAnsi="Arial Narrow"/>
-                <w:kern w:val="0"/>
-                <w:sz w:val="26"/>
-                <w:szCs w:val="26"/>
-                <w:lang w:val="en-GB" w:eastAsia="en-US" w:bidi="ar-SA"/>
-              </w:rPr>
-            </w:r>
-          </w:p>
-        </w:tc>
-        <w:tc>
-          <w:tcPr>
-            <w:tcW w:w="3131" w:type="dxa"/>
+                <w:sz w:val="26"/>
+                <w:szCs w:val="26"/>
+                <w:lang w:eastAsia="en-US"/>
+              </w:rPr>
+            </w:r>
+          </w:p>
+        </w:tc>
+        <w:tc>
+          <w:tcPr>
+            <w:tcW w:w="3132" w:type="dxa"/>
             <w:tcBorders/>
             <w:shd w:color="auto" w:fill="DAEEF3" w:themeFill="accent5" w:themeFillTint="33" w:val="clear"/>
           </w:tcPr>
           <w:p>
             <w:pPr>
               <w:pStyle w:val="NormalWeb"/>
-              <w:widowControl/>
+              <w:widowControl w:val="false"/>
               <w:spacing w:before="0" w:after="0"/>
               <w:jc w:val="left"/>
               <w:cnfStyle w:val="000000100000" w:firstRow="0" w:lastRow="0" w:firstColumn="0" w:lastColumn="0" w:oddVBand="0" w:evenVBand="0" w:oddHBand="1" w:evenHBand="0" w:firstRowFirstColumn="0" w:firstRowLastColumn="0" w:lastRowFirstColumn="0" w:lastRowLastColumn="0"/>
@@ -10045,24 +9938,23 @@
             <w:r>
               <w:rPr>
                 <w:rFonts w:ascii="Arial Narrow" w:hAnsi="Arial Narrow"/>
-                <w:kern w:val="0"/>
-                <w:sz w:val="26"/>
-                <w:szCs w:val="26"/>
-                <w:lang w:val="en-GB" w:eastAsia="en-US" w:bidi="ar-SA"/>
-              </w:rPr>
-            </w:r>
-          </w:p>
-        </w:tc>
-        <w:tc>
-          <w:tcPr>
-            <w:tcW w:w="3442" w:type="dxa"/>
+                <w:sz w:val="26"/>
+                <w:szCs w:val="26"/>
+                <w:lang w:eastAsia="en-US"/>
+              </w:rPr>
+            </w:r>
+          </w:p>
+        </w:tc>
+        <w:tc>
+          <w:tcPr>
+            <w:tcW w:w="3441" w:type="dxa"/>
             <w:tcBorders/>
             <w:shd w:color="auto" w:fill="DAEEF3" w:themeFill="accent5" w:themeFillTint="33" w:val="clear"/>
           </w:tcPr>
           <w:p>
             <w:pPr>
               <w:pStyle w:val="NormalWeb"/>
-              <w:widowControl/>
+              <w:widowControl w:val="false"/>
               <w:spacing w:before="0" w:after="0"/>
               <w:jc w:val="left"/>
               <w:cnfStyle w:val="000000100000" w:firstRow="0" w:lastRow="0" w:firstColumn="0" w:lastColumn="0" w:oddVBand="0" w:evenVBand="0" w:oddHBand="1" w:evenHBand="0" w:firstRowFirstColumn="0" w:firstRowLastColumn="0" w:lastRowFirstColumn="0" w:lastRowLastColumn="0"/>
@@ -10097,7 +9989,7 @@
           <w:p>
             <w:pPr>
               <w:pStyle w:val="NormalWeb"/>
-              <w:widowControl/>
+              <w:widowControl w:val="false"/>
               <w:spacing w:before="0" w:after="0"/>
               <w:jc w:val="both"/>
               <w:rPr>
@@ -10131,7 +10023,7 @@
           <w:p>
             <w:pPr>
               <w:pStyle w:val="NormalWeb"/>
-              <w:widowControl/>
+              <w:widowControl w:val="false"/>
               <w:spacing w:before="0" w:after="0"/>
               <w:jc w:val="both"/>
               <w:cnfStyle w:val="000000000000" w:firstRow="0" w:lastRow="0" w:firstColumn="0" w:lastColumn="0" w:oddVBand="0" w:evenVBand="0" w:oddHBand="0" w:evenHBand="0" w:firstRowFirstColumn="0" w:firstRowLastColumn="0" w:lastRowFirstColumn="0" w:lastRowLastColumn="0"/>
@@ -10163,7 +10055,7 @@
           <w:p>
             <w:pPr>
               <w:pStyle w:val="NormalWeb"/>
-              <w:widowControl/>
+              <w:widowControl w:val="false"/>
               <w:spacing w:before="0" w:after="0"/>
               <w:jc w:val="both"/>
               <w:cnfStyle w:val="000000000000" w:firstRow="0" w:lastRow="0" w:firstColumn="0" w:lastColumn="0" w:oddVBand="0" w:evenVBand="0" w:oddHBand="0" w:evenHBand="0" w:firstRowFirstColumn="0" w:firstRowLastColumn="0" w:lastRowFirstColumn="0" w:lastRowLastColumn="0"/>
@@ -10195,7 +10087,7 @@
           <w:p>
             <w:pPr>
               <w:pStyle w:val="NormalWeb"/>
-              <w:widowControl/>
+              <w:widowControl w:val="false"/>
               <w:spacing w:before="0" w:after="0"/>
               <w:jc w:val="both"/>
               <w:cnfStyle w:val="000000000000" w:firstRow="0" w:lastRow="0" w:firstColumn="0" w:lastColumn="0" w:oddVBand="0" w:evenVBand="0" w:oddHBand="0" w:evenHBand="0" w:firstRowFirstColumn="0" w:firstRowLastColumn="0" w:lastRowFirstColumn="0" w:lastRowLastColumn="0"/>
@@ -10211,10 +10103,9 @@
               <w:rPr>
                 <w:rFonts w:ascii="Arial Narrow" w:hAnsi="Arial Narrow"/>
                 <w:bCs/>
-                <w:kern w:val="0"/>
-                <w:sz w:val="26"/>
-                <w:szCs w:val="26"/>
-                <w:lang w:val="en-GB" w:eastAsia="en-US" w:bidi="ar-SA"/>
+                <w:sz w:val="26"/>
+                <w:szCs w:val="26"/>
+                <w:lang w:eastAsia="en-US"/>
               </w:rPr>
             </w:r>
           </w:p>
@@ -10227,7 +10118,7 @@
           <w:p>
             <w:pPr>
               <w:pStyle w:val="NormalWeb"/>
-              <w:widowControl/>
+              <w:widowControl w:val="false"/>
               <w:spacing w:before="0" w:after="0"/>
               <w:jc w:val="both"/>
               <w:cnfStyle w:val="000000000000" w:firstRow="0" w:lastRow="0" w:firstColumn="0" w:lastColumn="0" w:oddVBand="0" w:evenVBand="0" w:oddHBand="0" w:evenHBand="0" w:firstRowFirstColumn="0" w:firstRowLastColumn="0" w:lastRowFirstColumn="0" w:lastRowLastColumn="0"/>
@@ -10259,7 +10150,7 @@
           <w:p>
             <w:pPr>
               <w:pStyle w:val="NormalWeb"/>
-              <w:widowControl/>
+              <w:widowControl w:val="false"/>
               <w:spacing w:before="0" w:after="0"/>
               <w:jc w:val="left"/>
               <w:cnfStyle w:val="000000000000" w:firstRow="0" w:lastRow="0" w:firstColumn="0" w:lastColumn="0" w:oddVBand="0" w:evenVBand="0" w:oddHBand="0" w:evenHBand="0" w:firstRowFirstColumn="0" w:firstRowLastColumn="0" w:lastRowFirstColumn="0" w:lastRowLastColumn="0"/>
@@ -10273,23 +10164,22 @@
             <w:r>
               <w:rPr>
                 <w:rFonts w:ascii="Arial Narrow" w:hAnsi="Arial Narrow"/>
-                <w:kern w:val="0"/>
-                <w:sz w:val="26"/>
-                <w:szCs w:val="26"/>
-                <w:lang w:val="en-GB" w:eastAsia="en-US" w:bidi="ar-SA"/>
-              </w:rPr>
-            </w:r>
-          </w:p>
-        </w:tc>
-        <w:tc>
-          <w:tcPr>
-            <w:tcW w:w="3131" w:type="dxa"/>
+                <w:sz w:val="26"/>
+                <w:szCs w:val="26"/>
+                <w:lang w:eastAsia="en-US"/>
+              </w:rPr>
+            </w:r>
+          </w:p>
+        </w:tc>
+        <w:tc>
+          <w:tcPr>
+            <w:tcW w:w="3132" w:type="dxa"/>
             <w:tcBorders/>
           </w:tcPr>
           <w:p>
             <w:pPr>
               <w:pStyle w:val="NormalWeb"/>
-              <w:widowControl/>
+              <w:widowControl w:val="false"/>
               <w:spacing w:before="0" w:after="0"/>
               <w:jc w:val="left"/>
               <w:cnfStyle w:val="000000000000" w:firstRow="0" w:lastRow="0" w:firstColumn="0" w:lastColumn="0" w:oddVBand="0" w:evenVBand="0" w:oddHBand="0" w:evenHBand="0" w:firstRowFirstColumn="0" w:firstRowLastColumn="0" w:lastRowFirstColumn="0" w:lastRowLastColumn="0"/>
@@ -10303,23 +10193,22 @@
             <w:r>
               <w:rPr>
                 <w:rFonts w:ascii="Arial Narrow" w:hAnsi="Arial Narrow"/>
-                <w:kern w:val="0"/>
-                <w:sz w:val="26"/>
-                <w:szCs w:val="26"/>
-                <w:lang w:val="en-GB" w:eastAsia="en-US" w:bidi="ar-SA"/>
-              </w:rPr>
-            </w:r>
-          </w:p>
-        </w:tc>
-        <w:tc>
-          <w:tcPr>
-            <w:tcW w:w="3442" w:type="dxa"/>
+                <w:sz w:val="26"/>
+                <w:szCs w:val="26"/>
+                <w:lang w:eastAsia="en-US"/>
+              </w:rPr>
+            </w:r>
+          </w:p>
+        </w:tc>
+        <w:tc>
+          <w:tcPr>
+            <w:tcW w:w="3441" w:type="dxa"/>
             <w:tcBorders/>
           </w:tcPr>
           <w:p>
             <w:pPr>
               <w:pStyle w:val="NormalWeb"/>
-              <w:widowControl/>
+              <w:widowControl w:val="false"/>
               <w:spacing w:before="0" w:after="0"/>
               <w:jc w:val="both"/>
               <w:cnfStyle w:val="000000000000" w:firstRow="0" w:lastRow="0" w:firstColumn="0" w:lastColumn="0" w:oddVBand="0" w:evenVBand="0" w:oddHBand="0" w:evenHBand="0" w:firstRowFirstColumn="0" w:firstRowLastColumn="0" w:lastRowFirstColumn="0" w:lastRowLastColumn="0"/>
@@ -10359,7 +10248,7 @@
           <w:p>
             <w:pPr>
               <w:pStyle w:val="NormalWeb"/>
-              <w:widowControl/>
+              <w:widowControl w:val="false"/>
               <w:spacing w:before="0" w:after="0"/>
               <w:jc w:val="both"/>
               <w:rPr>
@@ -10394,7 +10283,7 @@
           <w:p>
             <w:pPr>
               <w:pStyle w:val="NormalWeb"/>
-              <w:widowControl/>
+              <w:widowControl w:val="false"/>
               <w:spacing w:before="0" w:after="0"/>
               <w:jc w:val="both"/>
               <w:cnfStyle w:val="000000100000" w:firstRow="0" w:lastRow="0" w:firstColumn="0" w:lastColumn="0" w:oddVBand="0" w:evenVBand="0" w:oddHBand="1" w:evenHBand="0" w:firstRowFirstColumn="0" w:firstRowLastColumn="0" w:lastRowFirstColumn="0" w:lastRowLastColumn="0"/>
@@ -10426,7 +10315,7 @@
           <w:p>
             <w:pPr>
               <w:pStyle w:val="NormalWeb"/>
-              <w:widowControl/>
+              <w:widowControl w:val="false"/>
               <w:spacing w:before="0" w:after="0"/>
               <w:jc w:val="both"/>
               <w:cnfStyle w:val="000000100000" w:firstRow="0" w:lastRow="0" w:firstColumn="0" w:lastColumn="0" w:oddVBand="0" w:evenVBand="0" w:oddHBand="1" w:evenHBand="0" w:firstRowFirstColumn="0" w:firstRowLastColumn="0" w:lastRowFirstColumn="0" w:lastRowLastColumn="0"/>
@@ -10458,7 +10347,7 @@
           <w:p>
             <w:pPr>
               <w:pStyle w:val="NormalWeb"/>
-              <w:widowControl/>
+              <w:widowControl w:val="false"/>
               <w:spacing w:before="0" w:after="0"/>
               <w:jc w:val="both"/>
               <w:cnfStyle w:val="000000100000" w:firstRow="0" w:lastRow="0" w:firstColumn="0" w:lastColumn="0" w:oddVBand="0" w:evenVBand="0" w:oddHBand="1" w:evenHBand="0" w:firstRowFirstColumn="0" w:firstRowLastColumn="0" w:lastRowFirstColumn="0" w:lastRowLastColumn="0"/>
@@ -10472,10 +10361,9 @@
             <w:r>
               <w:rPr>
                 <w:rFonts w:ascii="Arial Narrow" w:hAnsi="Arial Narrow"/>
-                <w:kern w:val="0"/>
-                <w:sz w:val="26"/>
-                <w:szCs w:val="26"/>
-                <w:lang w:val="en-GB" w:eastAsia="en-US" w:bidi="ar-SA"/>
+                <w:sz w:val="26"/>
+                <w:szCs w:val="26"/>
+                <w:lang w:eastAsia="en-US"/>
               </w:rPr>
             </w:r>
           </w:p>
@@ -10489,7 +10377,7 @@
           <w:p>
             <w:pPr>
               <w:pStyle w:val="NormalWeb"/>
-              <w:widowControl/>
+              <w:widowControl w:val="false"/>
               <w:spacing w:before="0" w:after="0"/>
               <w:jc w:val="both"/>
               <w:cnfStyle w:val="000000100000" w:firstRow="0" w:lastRow="0" w:firstColumn="0" w:lastColumn="0" w:oddVBand="0" w:evenVBand="0" w:oddHBand="1" w:evenHBand="0" w:firstRowFirstColumn="0" w:firstRowLastColumn="0" w:lastRowFirstColumn="0" w:lastRowLastColumn="0"/>
@@ -10521,7 +10409,7 @@
           <w:p>
             <w:pPr>
               <w:pStyle w:val="NormalWeb"/>
-              <w:widowControl/>
+              <w:widowControl w:val="false"/>
               <w:spacing w:before="0" w:after="0"/>
               <w:jc w:val="left"/>
               <w:cnfStyle w:val="000000100000" w:firstRow="0" w:lastRow="0" w:firstColumn="0" w:lastColumn="0" w:oddVBand="0" w:evenVBand="0" w:oddHBand="1" w:evenHBand="0" w:firstRowFirstColumn="0" w:firstRowLastColumn="0" w:lastRowFirstColumn="0" w:lastRowLastColumn="0"/>
@@ -10535,24 +10423,23 @@
             <w:r>
               <w:rPr>
                 <w:rFonts w:ascii="Arial Narrow" w:hAnsi="Arial Narrow"/>
-                <w:kern w:val="0"/>
-                <w:sz w:val="26"/>
-                <w:szCs w:val="26"/>
-                <w:lang w:val="en-GB" w:eastAsia="en-US" w:bidi="ar-SA"/>
-              </w:rPr>
-            </w:r>
-          </w:p>
-        </w:tc>
-        <w:tc>
-          <w:tcPr>
-            <w:tcW w:w="3131" w:type="dxa"/>
+                <w:sz w:val="26"/>
+                <w:szCs w:val="26"/>
+                <w:lang w:eastAsia="en-US"/>
+              </w:rPr>
+            </w:r>
+          </w:p>
+        </w:tc>
+        <w:tc>
+          <w:tcPr>
+            <w:tcW w:w="3132" w:type="dxa"/>
             <w:tcBorders/>
             <w:shd w:color="auto" w:fill="DAEEF3" w:themeFill="accent5" w:themeFillTint="33" w:val="clear"/>
           </w:tcPr>
           <w:p>
             <w:pPr>
               <w:pStyle w:val="NormalWeb"/>
-              <w:widowControl/>
+              <w:widowControl w:val="false"/>
               <w:spacing w:before="0" w:after="0"/>
               <w:jc w:val="left"/>
               <w:cnfStyle w:val="000000100000" w:firstRow="0" w:lastRow="0" w:firstColumn="0" w:lastColumn="0" w:oddVBand="0" w:evenVBand="0" w:oddHBand="1" w:evenHBand="0" w:firstRowFirstColumn="0" w:firstRowLastColumn="0" w:lastRowFirstColumn="0" w:lastRowLastColumn="0"/>
@@ -10577,7 +10464,7 @@
           <w:p>
             <w:pPr>
               <w:pStyle w:val="NormalWeb"/>
-              <w:widowControl/>
+              <w:widowControl w:val="false"/>
               <w:spacing w:before="0" w:after="0"/>
               <w:jc w:val="left"/>
               <w:cnfStyle w:val="000000100000" w:firstRow="0" w:lastRow="0" w:firstColumn="0" w:lastColumn="0" w:oddVBand="0" w:evenVBand="0" w:oddHBand="1" w:evenHBand="0" w:firstRowFirstColumn="0" w:firstRowLastColumn="0" w:lastRowFirstColumn="0" w:lastRowLastColumn="0"/>
@@ -10602,14 +10489,14 @@
         </w:tc>
         <w:tc>
           <w:tcPr>
-            <w:tcW w:w="3442" w:type="dxa"/>
+            <w:tcW w:w="3441" w:type="dxa"/>
             <w:tcBorders/>
             <w:shd w:color="auto" w:fill="DAEEF3" w:themeFill="accent5" w:themeFillTint="33" w:val="clear"/>
           </w:tcPr>
           <w:p>
             <w:pPr>
               <w:pStyle w:val="NormalWeb"/>
-              <w:widowControl/>
+              <w:widowControl w:val="false"/>
               <w:spacing w:before="0" w:after="0"/>
               <w:jc w:val="both"/>
               <w:cnfStyle w:val="000000100000" w:firstRow="0" w:lastRow="0" w:firstColumn="0" w:lastColumn="0" w:oddVBand="0" w:evenVBand="0" w:oddHBand="1" w:evenHBand="0" w:firstRowFirstColumn="0" w:firstRowLastColumn="0" w:lastRowFirstColumn="0" w:lastRowLastColumn="0"/>
@@ -10644,7 +10531,7 @@
           <w:p>
             <w:pPr>
               <w:pStyle w:val="NormalWeb"/>
-              <w:widowControl/>
+              <w:widowControl w:val="false"/>
               <w:spacing w:before="0" w:after="0"/>
               <w:jc w:val="both"/>
               <w:rPr>
@@ -10678,7 +10565,7 @@
           <w:p>
             <w:pPr>
               <w:pStyle w:val="NormalWeb"/>
-              <w:widowControl/>
+              <w:widowControl w:val="false"/>
               <w:spacing w:before="0" w:after="0"/>
               <w:jc w:val="both"/>
               <w:cnfStyle w:val="000000000000" w:firstRow="0" w:lastRow="0" w:firstColumn="0" w:lastColumn="0" w:oddVBand="0" w:evenVBand="0" w:oddHBand="0" w:evenHBand="0" w:firstRowFirstColumn="0" w:firstRowLastColumn="0" w:lastRowFirstColumn="0" w:lastRowLastColumn="0"/>
@@ -10709,7 +10596,7 @@
           <w:p>
             <w:pPr>
               <w:pStyle w:val="NormalWeb"/>
-              <w:widowControl/>
+              <w:widowControl w:val="false"/>
               <w:spacing w:before="0" w:after="0"/>
               <w:jc w:val="both"/>
               <w:cnfStyle w:val="000000000000" w:firstRow="0" w:lastRow="0" w:firstColumn="0" w:lastColumn="0" w:oddVBand="0" w:evenVBand="0" w:oddHBand="0" w:evenHBand="0" w:firstRowFirstColumn="0" w:firstRowLastColumn="0" w:lastRowFirstColumn="0" w:lastRowLastColumn="0"/>
@@ -10740,7 +10627,7 @@
           <w:p>
             <w:pPr>
               <w:pStyle w:val="NormalWeb"/>
-              <w:widowControl/>
+              <w:widowControl w:val="false"/>
               <w:spacing w:before="0" w:after="0"/>
               <w:jc w:val="both"/>
               <w:cnfStyle w:val="000000000000" w:firstRow="0" w:lastRow="0" w:firstColumn="0" w:lastColumn="0" w:oddVBand="0" w:evenVBand="0" w:oddHBand="0" w:evenHBand="0" w:firstRowFirstColumn="0" w:firstRowLastColumn="0" w:lastRowFirstColumn="0" w:lastRowLastColumn="0"/>
@@ -10754,10 +10641,9 @@
             <w:r>
               <w:rPr>
                 <w:rFonts w:ascii="Arial Narrow" w:hAnsi="Arial Narrow"/>
-                <w:kern w:val="0"/>
-                <w:sz w:val="26"/>
-                <w:szCs w:val="26"/>
-                <w:lang w:val="en-GB" w:eastAsia="en-US" w:bidi="ar-SA"/>
+                <w:sz w:val="26"/>
+                <w:szCs w:val="26"/>
+                <w:lang w:eastAsia="en-US"/>
               </w:rPr>
             </w:r>
           </w:p>
@@ -10770,7 +10656,7 @@
           <w:p>
             <w:pPr>
               <w:pStyle w:val="NormalWeb"/>
-              <w:widowControl/>
+              <w:widowControl w:val="false"/>
               <w:spacing w:before="0" w:after="0"/>
               <w:jc w:val="both"/>
               <w:cnfStyle w:val="000000000000" w:firstRow="0" w:lastRow="0" w:firstColumn="0" w:lastColumn="0" w:oddVBand="0" w:evenVBand="0" w:oddHBand="0" w:evenHBand="0" w:firstRowFirstColumn="0" w:firstRowLastColumn="0" w:lastRowFirstColumn="0" w:lastRowLastColumn="0"/>
@@ -10801,7 +10687,7 @@
           <w:p>
             <w:pPr>
               <w:pStyle w:val="NormalWeb"/>
-              <w:widowControl/>
+              <w:widowControl w:val="false"/>
               <w:spacing w:before="0" w:after="0"/>
               <w:jc w:val="left"/>
               <w:cnfStyle w:val="000000000000" w:firstRow="0" w:lastRow="0" w:firstColumn="0" w:lastColumn="0" w:oddVBand="0" w:evenVBand="0" w:oddHBand="0" w:evenHBand="0" w:firstRowFirstColumn="0" w:firstRowLastColumn="0" w:lastRowFirstColumn="0" w:lastRowLastColumn="0"/>
@@ -10815,23 +10701,22 @@
             <w:r>
               <w:rPr>
                 <w:rFonts w:ascii="Arial Narrow" w:hAnsi="Arial Narrow"/>
-                <w:kern w:val="0"/>
-                <w:sz w:val="26"/>
-                <w:szCs w:val="26"/>
-                <w:lang w:val="en-GB" w:eastAsia="en-US" w:bidi="ar-SA"/>
-              </w:rPr>
-            </w:r>
-          </w:p>
-        </w:tc>
-        <w:tc>
-          <w:tcPr>
-            <w:tcW w:w="3131" w:type="dxa"/>
+                <w:sz w:val="26"/>
+                <w:szCs w:val="26"/>
+                <w:lang w:eastAsia="en-US"/>
+              </w:rPr>
+            </w:r>
+          </w:p>
+        </w:tc>
+        <w:tc>
+          <w:tcPr>
+            <w:tcW w:w="3132" w:type="dxa"/>
             <w:tcBorders/>
           </w:tcPr>
           <w:p>
             <w:pPr>
               <w:pStyle w:val="NormalWeb"/>
-              <w:widowControl/>
+              <w:widowControl w:val="false"/>
               <w:spacing w:before="0" w:after="0"/>
               <w:jc w:val="left"/>
               <w:cnfStyle w:val="000000000000" w:firstRow="0" w:lastRow="0" w:firstColumn="0" w:lastColumn="0" w:oddVBand="0" w:evenVBand="0" w:oddHBand="0" w:evenHBand="0" w:firstRowFirstColumn="0" w:firstRowLastColumn="0" w:lastRowFirstColumn="0" w:lastRowLastColumn="0"/>
@@ -10845,23 +10730,22 @@
             <w:r>
               <w:rPr>
                 <w:rFonts w:ascii="Arial Narrow" w:hAnsi="Arial Narrow"/>
-                <w:kern w:val="0"/>
-                <w:sz w:val="26"/>
-                <w:szCs w:val="26"/>
-                <w:lang w:val="en-GB" w:eastAsia="en-US" w:bidi="ar-SA"/>
-              </w:rPr>
-            </w:r>
-          </w:p>
-        </w:tc>
-        <w:tc>
-          <w:tcPr>
-            <w:tcW w:w="3442" w:type="dxa"/>
+                <w:sz w:val="26"/>
+                <w:szCs w:val="26"/>
+                <w:lang w:eastAsia="en-US"/>
+              </w:rPr>
+            </w:r>
+          </w:p>
+        </w:tc>
+        <w:tc>
+          <w:tcPr>
+            <w:tcW w:w="3441" w:type="dxa"/>
             <w:tcBorders/>
           </w:tcPr>
           <w:p>
             <w:pPr>
               <w:pStyle w:val="NormalWeb"/>
-              <w:widowControl/>
+              <w:widowControl w:val="false"/>
               <w:spacing w:before="0" w:after="0"/>
               <w:jc w:val="both"/>
               <w:cnfStyle w:val="000000000000" w:firstRow="0" w:lastRow="0" w:firstColumn="0" w:lastColumn="0" w:oddVBand="0" w:evenVBand="0" w:oddHBand="0" w:evenHBand="0" w:firstRowFirstColumn="0" w:firstRowLastColumn="0" w:lastRowFirstColumn="0" w:lastRowLastColumn="0"/>
@@ -10899,7 +10783,7 @@
           <w:p>
             <w:pPr>
               <w:pStyle w:val="NormalWeb"/>
-              <w:widowControl/>
+              <w:widowControl w:val="false"/>
               <w:spacing w:before="0" w:after="0"/>
               <w:jc w:val="both"/>
               <w:rPr>
@@ -10934,7 +10818,7 @@
           <w:p>
             <w:pPr>
               <w:pStyle w:val="NormalWeb"/>
-              <w:widowControl/>
+              <w:widowControl w:val="false"/>
               <w:spacing w:before="0" w:after="0"/>
               <w:jc w:val="both"/>
               <w:cnfStyle w:val="000000100000" w:firstRow="0" w:lastRow="0" w:firstColumn="0" w:lastColumn="0" w:oddVBand="0" w:evenVBand="0" w:oddHBand="1" w:evenHBand="0" w:firstRowFirstColumn="0" w:firstRowLastColumn="0" w:lastRowFirstColumn="0" w:lastRowLastColumn="0"/>
@@ -10966,7 +10850,7 @@
           <w:p>
             <w:pPr>
               <w:pStyle w:val="NormalWeb"/>
-              <w:widowControl/>
+              <w:widowControl w:val="false"/>
               <w:spacing w:before="0" w:after="0"/>
               <w:jc w:val="both"/>
               <w:cnfStyle w:val="000000100000" w:firstRow="0" w:lastRow="0" w:firstColumn="0" w:lastColumn="0" w:oddVBand="0" w:evenVBand="0" w:oddHBand="1" w:evenHBand="0" w:firstRowFirstColumn="0" w:firstRowLastColumn="0" w:lastRowFirstColumn="0" w:lastRowLastColumn="0"/>
@@ -10998,7 +10882,7 @@
           <w:p>
             <w:pPr>
               <w:pStyle w:val="NormalWeb"/>
-              <w:widowControl/>
+              <w:widowControl w:val="false"/>
               <w:spacing w:before="0" w:after="0"/>
               <w:jc w:val="both"/>
               <w:cnfStyle w:val="000000100000" w:firstRow="0" w:lastRow="0" w:firstColumn="0" w:lastColumn="0" w:oddVBand="0" w:evenVBand="0" w:oddHBand="1" w:evenHBand="0" w:firstRowFirstColumn="0" w:firstRowLastColumn="0" w:lastRowFirstColumn="0" w:lastRowLastColumn="0"/>
@@ -11012,10 +10896,9 @@
             <w:r>
               <w:rPr>
                 <w:rFonts w:ascii="Arial Narrow" w:hAnsi="Arial Narrow"/>
-                <w:kern w:val="0"/>
-                <w:sz w:val="26"/>
-                <w:szCs w:val="26"/>
-                <w:lang w:val="en-GB" w:eastAsia="en-US" w:bidi="ar-SA"/>
+                <w:sz w:val="26"/>
+                <w:szCs w:val="26"/>
+                <w:lang w:eastAsia="en-US"/>
               </w:rPr>
             </w:r>
           </w:p>
@@ -11029,7 +10912,7 @@
           <w:p>
             <w:pPr>
               <w:pStyle w:val="NormalWeb"/>
-              <w:widowControl/>
+              <w:widowControl w:val="false"/>
               <w:spacing w:before="0" w:after="0"/>
               <w:jc w:val="both"/>
               <w:cnfStyle w:val="000000100000" w:firstRow="0" w:lastRow="0" w:firstColumn="0" w:lastColumn="0" w:oddVBand="0" w:evenVBand="0" w:oddHBand="1" w:evenHBand="0" w:firstRowFirstColumn="0" w:firstRowLastColumn="0" w:lastRowFirstColumn="0" w:lastRowLastColumn="0"/>
@@ -11061,7 +10944,7 @@
           <w:p>
             <w:pPr>
               <w:pStyle w:val="NormalWeb"/>
-              <w:widowControl/>
+              <w:widowControl w:val="false"/>
               <w:spacing w:before="0" w:after="0"/>
               <w:jc w:val="left"/>
               <w:cnfStyle w:val="000000100000" w:firstRow="0" w:lastRow="0" w:firstColumn="0" w:lastColumn="0" w:oddVBand="0" w:evenVBand="0" w:oddHBand="1" w:evenHBand="0" w:firstRowFirstColumn="0" w:firstRowLastColumn="0" w:lastRowFirstColumn="0" w:lastRowLastColumn="0"/>
@@ -11075,24 +10958,23 @@
             <w:r>
               <w:rPr>
                 <w:rFonts w:ascii="Arial Narrow" w:hAnsi="Arial Narrow"/>
-                <w:kern w:val="0"/>
-                <w:sz w:val="26"/>
-                <w:szCs w:val="26"/>
-                <w:lang w:val="en-GB" w:eastAsia="en-US" w:bidi="ar-SA"/>
-              </w:rPr>
-            </w:r>
-          </w:p>
-        </w:tc>
-        <w:tc>
-          <w:tcPr>
-            <w:tcW w:w="3131" w:type="dxa"/>
+                <w:sz w:val="26"/>
+                <w:szCs w:val="26"/>
+                <w:lang w:eastAsia="en-US"/>
+              </w:rPr>
+            </w:r>
+          </w:p>
+        </w:tc>
+        <w:tc>
+          <w:tcPr>
+            <w:tcW w:w="3132" w:type="dxa"/>
             <w:tcBorders/>
             <w:shd w:color="auto" w:fill="DAEEF3" w:themeFill="accent5" w:themeFillTint="33" w:val="clear"/>
           </w:tcPr>
           <w:p>
             <w:pPr>
               <w:pStyle w:val="NormalWeb"/>
-              <w:widowControl/>
+              <w:widowControl w:val="false"/>
               <w:spacing w:before="0" w:after="0"/>
               <w:jc w:val="left"/>
               <w:cnfStyle w:val="000000100000" w:firstRow="0" w:lastRow="0" w:firstColumn="0" w:lastColumn="0" w:oddVBand="0" w:evenVBand="0" w:oddHBand="1" w:evenHBand="0" w:firstRowFirstColumn="0" w:firstRowLastColumn="0" w:lastRowFirstColumn="0" w:lastRowLastColumn="0"/>
@@ -11106,24 +10988,23 @@
             <w:r>
               <w:rPr>
                 <w:rFonts w:ascii="Arial Narrow" w:hAnsi="Arial Narrow"/>
-                <w:kern w:val="0"/>
-                <w:sz w:val="26"/>
-                <w:szCs w:val="26"/>
-                <w:lang w:val="en-GB" w:eastAsia="en-US" w:bidi="ar-SA"/>
-              </w:rPr>
-            </w:r>
-          </w:p>
-        </w:tc>
-        <w:tc>
-          <w:tcPr>
-            <w:tcW w:w="3442" w:type="dxa"/>
+                <w:sz w:val="26"/>
+                <w:szCs w:val="26"/>
+                <w:lang w:eastAsia="en-US"/>
+              </w:rPr>
+            </w:r>
+          </w:p>
+        </w:tc>
+        <w:tc>
+          <w:tcPr>
+            <w:tcW w:w="3441" w:type="dxa"/>
             <w:tcBorders/>
             <w:shd w:color="auto" w:fill="DAEEF3" w:themeFill="accent5" w:themeFillTint="33" w:val="clear"/>
           </w:tcPr>
           <w:p>
             <w:pPr>
               <w:pStyle w:val="NormalWeb"/>
-              <w:widowControl/>
+              <w:widowControl w:val="false"/>
               <w:spacing w:before="0" w:after="0"/>
               <w:jc w:val="both"/>
               <w:cnfStyle w:val="000000100000" w:firstRow="0" w:lastRow="0" w:firstColumn="0" w:lastColumn="0" w:oddVBand="0" w:evenVBand="0" w:oddHBand="1" w:evenHBand="0" w:firstRowFirstColumn="0" w:firstRowLastColumn="0" w:lastRowFirstColumn="0" w:lastRowLastColumn="0"/>
@@ -11158,7 +11039,7 @@
           <w:p>
             <w:pPr>
               <w:pStyle w:val="NormalWeb"/>
-              <w:widowControl/>
+              <w:widowControl w:val="false"/>
               <w:spacing w:before="0" w:after="0"/>
               <w:jc w:val="both"/>
               <w:rPr>
@@ -11192,7 +11073,7 @@
           <w:p>
             <w:pPr>
               <w:pStyle w:val="NormalWeb"/>
-              <w:widowControl/>
+              <w:widowControl w:val="false"/>
               <w:spacing w:before="0" w:after="0"/>
               <w:jc w:val="both"/>
               <w:cnfStyle w:val="000000000000" w:firstRow="0" w:lastRow="0" w:firstColumn="0" w:lastColumn="0" w:oddVBand="0" w:evenVBand="0" w:oddHBand="0" w:evenHBand="0" w:firstRowFirstColumn="0" w:firstRowLastColumn="0" w:lastRowFirstColumn="0" w:lastRowLastColumn="0"/>
@@ -11223,7 +11104,7 @@
           <w:p>
             <w:pPr>
               <w:pStyle w:val="NormalWeb"/>
-              <w:widowControl/>
+              <w:widowControl w:val="false"/>
               <w:spacing w:before="0" w:after="0"/>
               <w:jc w:val="both"/>
               <w:cnfStyle w:val="000000000000" w:firstRow="0" w:lastRow="0" w:firstColumn="0" w:lastColumn="0" w:oddVBand="0" w:evenVBand="0" w:oddHBand="0" w:evenHBand="0" w:firstRowFirstColumn="0" w:firstRowLastColumn="0" w:lastRowFirstColumn="0" w:lastRowLastColumn="0"/>
@@ -11254,7 +11135,7 @@
           <w:p>
             <w:pPr>
               <w:pStyle w:val="NormalWeb"/>
-              <w:widowControl/>
+              <w:widowControl w:val="false"/>
               <w:spacing w:before="0" w:after="0"/>
               <w:jc w:val="both"/>
               <w:cnfStyle w:val="000000000000" w:firstRow="0" w:lastRow="0" w:firstColumn="0" w:lastColumn="0" w:oddVBand="0" w:evenVBand="0" w:oddHBand="0" w:evenHBand="0" w:firstRowFirstColumn="0" w:firstRowLastColumn="0" w:lastRowFirstColumn="0" w:lastRowLastColumn="0"/>
@@ -11268,10 +11149,9 @@
             <w:r>
               <w:rPr>
                 <w:rFonts w:ascii="Arial Narrow" w:hAnsi="Arial Narrow"/>
-                <w:kern w:val="0"/>
-                <w:sz w:val="26"/>
-                <w:szCs w:val="26"/>
-                <w:lang w:val="en-GB" w:eastAsia="en-US" w:bidi="ar-SA"/>
+                <w:sz w:val="26"/>
+                <w:szCs w:val="26"/>
+                <w:lang w:eastAsia="en-US"/>
               </w:rPr>
             </w:r>
           </w:p>
@@ -11284,7 +11164,7 @@
           <w:p>
             <w:pPr>
               <w:pStyle w:val="NormalWeb"/>
-              <w:widowControl/>
+              <w:widowControl w:val="false"/>
               <w:spacing w:before="0" w:after="0"/>
               <w:jc w:val="both"/>
               <w:cnfStyle w:val="000000000000" w:firstRow="0" w:lastRow="0" w:firstColumn="0" w:lastColumn="0" w:oddVBand="0" w:evenVBand="0" w:oddHBand="0" w:evenHBand="0" w:firstRowFirstColumn="0" w:firstRowLastColumn="0" w:lastRowFirstColumn="0" w:lastRowLastColumn="0"/>
@@ -11315,7 +11195,7 @@
           <w:p>
             <w:pPr>
               <w:pStyle w:val="NormalWeb"/>
-              <w:widowControl/>
+              <w:widowControl w:val="false"/>
               <w:spacing w:before="0" w:after="0"/>
               <w:jc w:val="left"/>
               <w:cnfStyle w:val="000000000000" w:firstRow="0" w:lastRow="0" w:firstColumn="0" w:lastColumn="0" w:oddVBand="0" w:evenVBand="0" w:oddHBand="0" w:evenHBand="0" w:firstRowFirstColumn="0" w:firstRowLastColumn="0" w:lastRowFirstColumn="0" w:lastRowLastColumn="0"/>
@@ -11329,23 +11209,22 @@
             <w:r>
               <w:rPr>
                 <w:rFonts w:ascii="Arial Narrow" w:hAnsi="Arial Narrow"/>
-                <w:kern w:val="0"/>
-                <w:sz w:val="26"/>
-                <w:szCs w:val="26"/>
-                <w:lang w:val="en-GB" w:eastAsia="en-US" w:bidi="ar-SA"/>
-              </w:rPr>
-            </w:r>
-          </w:p>
-        </w:tc>
-        <w:tc>
-          <w:tcPr>
-            <w:tcW w:w="3131" w:type="dxa"/>
+                <w:sz w:val="26"/>
+                <w:szCs w:val="26"/>
+                <w:lang w:eastAsia="en-US"/>
+              </w:rPr>
+            </w:r>
+          </w:p>
+        </w:tc>
+        <w:tc>
+          <w:tcPr>
+            <w:tcW w:w="3132" w:type="dxa"/>
             <w:tcBorders/>
           </w:tcPr>
           <w:p>
             <w:pPr>
               <w:pStyle w:val="NormalWeb"/>
-              <w:widowControl/>
+              <w:widowControl w:val="false"/>
               <w:spacing w:before="0" w:after="0"/>
               <w:jc w:val="left"/>
               <w:cnfStyle w:val="000000000000" w:firstRow="0" w:lastRow="0" w:firstColumn="0" w:lastColumn="0" w:oddVBand="0" w:evenVBand="0" w:oddHBand="0" w:evenHBand="0" w:firstRowFirstColumn="0" w:firstRowLastColumn="0" w:lastRowFirstColumn="0" w:lastRowLastColumn="0"/>
@@ -11359,23 +11238,22 @@
             <w:r>
               <w:rPr>
                 <w:rFonts w:ascii="Arial Narrow" w:hAnsi="Arial Narrow"/>
-                <w:kern w:val="0"/>
-                <w:sz w:val="26"/>
-                <w:szCs w:val="26"/>
-                <w:lang w:val="en-GB" w:eastAsia="en-US" w:bidi="ar-SA"/>
-              </w:rPr>
-            </w:r>
-          </w:p>
-        </w:tc>
-        <w:tc>
-          <w:tcPr>
-            <w:tcW w:w="3442" w:type="dxa"/>
+                <w:sz w:val="26"/>
+                <w:szCs w:val="26"/>
+                <w:lang w:eastAsia="en-US"/>
+              </w:rPr>
+            </w:r>
+          </w:p>
+        </w:tc>
+        <w:tc>
+          <w:tcPr>
+            <w:tcW w:w="3441" w:type="dxa"/>
             <w:tcBorders/>
           </w:tcPr>
           <w:p>
             <w:pPr>
               <w:pStyle w:val="NormalWeb"/>
-              <w:widowControl/>
+              <w:widowControl w:val="false"/>
               <w:spacing w:before="0" w:after="0"/>
               <w:jc w:val="both"/>
               <w:cnfStyle w:val="000000000000" w:firstRow="0" w:lastRow="0" w:firstColumn="0" w:lastColumn="0" w:oddVBand="0" w:evenVBand="0" w:oddHBand="0" w:evenHBand="0" w:firstRowFirstColumn="0" w:firstRowLastColumn="0" w:lastRowFirstColumn="0" w:lastRowLastColumn="0"/>
@@ -11413,7 +11291,7 @@
           <w:p>
             <w:pPr>
               <w:pStyle w:val="NormalWeb"/>
-              <w:widowControl/>
+              <w:widowControl w:val="false"/>
               <w:spacing w:before="0" w:after="0"/>
               <w:jc w:val="both"/>
               <w:rPr>
@@ -11448,7 +11326,7 @@
           <w:p>
             <w:pPr>
               <w:pStyle w:val="NormalWeb"/>
-              <w:widowControl/>
+              <w:widowControl w:val="false"/>
               <w:spacing w:before="0" w:after="0"/>
               <w:jc w:val="both"/>
               <w:cnfStyle w:val="000000100000" w:firstRow="0" w:lastRow="0" w:firstColumn="0" w:lastColumn="0" w:oddVBand="0" w:evenVBand="0" w:oddHBand="1" w:evenHBand="0" w:firstRowFirstColumn="0" w:firstRowLastColumn="0" w:lastRowFirstColumn="0" w:lastRowLastColumn="0"/>
@@ -11480,7 +11358,7 @@
           <w:p>
             <w:pPr>
               <w:pStyle w:val="NormalWeb"/>
-              <w:widowControl/>
+              <w:widowControl w:val="false"/>
               <w:spacing w:before="0" w:after="0"/>
               <w:jc w:val="both"/>
               <w:cnfStyle w:val="000000100000" w:firstRow="0" w:lastRow="0" w:firstColumn="0" w:lastColumn="0" w:oddVBand="0" w:evenVBand="0" w:oddHBand="1" w:evenHBand="0" w:firstRowFirstColumn="0" w:firstRowLastColumn="0" w:lastRowFirstColumn="0" w:lastRowLastColumn="0"/>
@@ -11512,7 +11390,7 @@
           <w:p>
             <w:pPr>
               <w:pStyle w:val="NormalWeb"/>
-              <w:widowControl/>
+              <w:widowControl w:val="false"/>
               <w:spacing w:before="0" w:after="0"/>
               <w:jc w:val="both"/>
               <w:cnfStyle w:val="000000100000" w:firstRow="0" w:lastRow="0" w:firstColumn="0" w:lastColumn="0" w:oddVBand="0" w:evenVBand="0" w:oddHBand="1" w:evenHBand="0" w:firstRowFirstColumn="0" w:firstRowLastColumn="0" w:lastRowFirstColumn="0" w:lastRowLastColumn="0"/>
@@ -11526,10 +11404,9 @@
             <w:r>
               <w:rPr>
                 <w:rFonts w:ascii="Arial Narrow" w:hAnsi="Arial Narrow"/>
-                <w:kern w:val="0"/>
-                <w:sz w:val="26"/>
-                <w:szCs w:val="26"/>
-                <w:lang w:val="en-GB" w:eastAsia="en-US" w:bidi="ar-SA"/>
+                <w:sz w:val="26"/>
+                <w:szCs w:val="26"/>
+                <w:lang w:eastAsia="en-US"/>
               </w:rPr>
             </w:r>
           </w:p>
@@ -11543,7 +11420,7 @@
           <w:p>
             <w:pPr>
               <w:pStyle w:val="NormalWeb"/>
-              <w:widowControl/>
+              <w:widowControl w:val="false"/>
               <w:spacing w:before="0" w:after="0"/>
               <w:jc w:val="both"/>
               <w:cnfStyle w:val="000000100000" w:firstRow="0" w:lastRow="0" w:firstColumn="0" w:lastColumn="0" w:oddVBand="0" w:evenVBand="0" w:oddHBand="1" w:evenHBand="0" w:firstRowFirstColumn="0" w:firstRowLastColumn="0" w:lastRowFirstColumn="0" w:lastRowLastColumn="0"/>
@@ -11575,7 +11452,7 @@
           <w:p>
             <w:pPr>
               <w:pStyle w:val="NormalWeb"/>
-              <w:widowControl/>
+              <w:widowControl w:val="false"/>
               <w:spacing w:before="0" w:after="0"/>
               <w:jc w:val="left"/>
               <w:cnfStyle w:val="000000100000" w:firstRow="0" w:lastRow="0" w:firstColumn="0" w:lastColumn="0" w:oddVBand="0" w:evenVBand="0" w:oddHBand="1" w:evenHBand="0" w:firstRowFirstColumn="0" w:firstRowLastColumn="0" w:lastRowFirstColumn="0" w:lastRowLastColumn="0"/>
@@ -11589,24 +11466,23 @@
             <w:r>
               <w:rPr>
                 <w:rFonts w:ascii="Arial Narrow" w:hAnsi="Arial Narrow"/>
-                <w:kern w:val="0"/>
-                <w:sz w:val="26"/>
-                <w:szCs w:val="26"/>
-                <w:lang w:val="en-GB" w:eastAsia="en-US" w:bidi="ar-SA"/>
-              </w:rPr>
-            </w:r>
-          </w:p>
-        </w:tc>
-        <w:tc>
-          <w:tcPr>
-            <w:tcW w:w="3131" w:type="dxa"/>
+                <w:sz w:val="26"/>
+                <w:szCs w:val="26"/>
+                <w:lang w:eastAsia="en-US"/>
+              </w:rPr>
+            </w:r>
+          </w:p>
+        </w:tc>
+        <w:tc>
+          <w:tcPr>
+            <w:tcW w:w="3132" w:type="dxa"/>
             <w:tcBorders/>
             <w:shd w:color="auto" w:fill="DAEEF3" w:themeFill="accent5" w:themeFillTint="33" w:val="clear"/>
           </w:tcPr>
           <w:p>
             <w:pPr>
               <w:pStyle w:val="NormalWeb"/>
-              <w:widowControl/>
+              <w:widowControl w:val="false"/>
               <w:spacing w:before="0" w:after="0"/>
               <w:jc w:val="left"/>
               <w:cnfStyle w:val="000000100000" w:firstRow="0" w:lastRow="0" w:firstColumn="0" w:lastColumn="0" w:oddVBand="0" w:evenVBand="0" w:oddHBand="1" w:evenHBand="0" w:firstRowFirstColumn="0" w:firstRowLastColumn="0" w:lastRowFirstColumn="0" w:lastRowLastColumn="0"/>
@@ -11620,24 +11496,23 @@
             <w:r>
               <w:rPr>
                 <w:rFonts w:ascii="Arial Narrow" w:hAnsi="Arial Narrow"/>
-                <w:kern w:val="0"/>
-                <w:sz w:val="26"/>
-                <w:szCs w:val="26"/>
-                <w:lang w:val="en-GB" w:eastAsia="en-US" w:bidi="ar-SA"/>
-              </w:rPr>
-            </w:r>
-          </w:p>
-        </w:tc>
-        <w:tc>
-          <w:tcPr>
-            <w:tcW w:w="3442" w:type="dxa"/>
+                <w:sz w:val="26"/>
+                <w:szCs w:val="26"/>
+                <w:lang w:eastAsia="en-US"/>
+              </w:rPr>
+            </w:r>
+          </w:p>
+        </w:tc>
+        <w:tc>
+          <w:tcPr>
+            <w:tcW w:w="3441" w:type="dxa"/>
             <w:tcBorders/>
             <w:shd w:color="auto" w:fill="DAEEF3" w:themeFill="accent5" w:themeFillTint="33" w:val="clear"/>
           </w:tcPr>
           <w:p>
             <w:pPr>
               <w:pStyle w:val="NormalWeb"/>
-              <w:widowControl/>
+              <w:widowControl w:val="false"/>
               <w:spacing w:before="0" w:after="0"/>
               <w:jc w:val="both"/>
               <w:cnfStyle w:val="000000100000" w:firstRow="0" w:lastRow="0" w:firstColumn="0" w:lastColumn="0" w:oddVBand="0" w:evenVBand="0" w:oddHBand="1" w:evenHBand="0" w:firstRowFirstColumn="0" w:firstRowLastColumn="0" w:lastRowFirstColumn="0" w:lastRowLastColumn="0"/>
@@ -11672,7 +11547,7 @@
           <w:p>
             <w:pPr>
               <w:pStyle w:val="NormalWeb"/>
-              <w:widowControl/>
+              <w:widowControl w:val="false"/>
               <w:spacing w:before="0" w:after="0"/>
               <w:jc w:val="both"/>
               <w:rPr>
@@ -11706,7 +11581,7 @@
           <w:p>
             <w:pPr>
               <w:pStyle w:val="NormalWeb"/>
-              <w:widowControl/>
+              <w:widowControl w:val="false"/>
               <w:spacing w:before="0" w:after="0"/>
               <w:jc w:val="both"/>
               <w:cnfStyle w:val="000000000000" w:firstRow="0" w:lastRow="0" w:firstColumn="0" w:lastColumn="0" w:oddVBand="0" w:evenVBand="0" w:oddHBand="0" w:evenHBand="0" w:firstRowFirstColumn="0" w:firstRowLastColumn="0" w:lastRowFirstColumn="0" w:lastRowLastColumn="0"/>
@@ -11737,7 +11612,7 @@
           <w:p>
             <w:pPr>
               <w:pStyle w:val="NormalWeb"/>
-              <w:widowControl/>
+              <w:widowControl w:val="false"/>
               <w:spacing w:before="0" w:after="0"/>
               <w:jc w:val="both"/>
               <w:cnfStyle w:val="000000000000" w:firstRow="0" w:lastRow="0" w:firstColumn="0" w:lastColumn="0" w:oddVBand="0" w:evenVBand="0" w:oddHBand="0" w:evenHBand="0" w:firstRowFirstColumn="0" w:firstRowLastColumn="0" w:lastRowFirstColumn="0" w:lastRowLastColumn="0"/>
@@ -11768,7 +11643,7 @@
           <w:p>
             <w:pPr>
               <w:pStyle w:val="NormalWeb"/>
-              <w:widowControl/>
+              <w:widowControl w:val="false"/>
               <w:spacing w:before="0" w:after="0"/>
               <w:jc w:val="both"/>
               <w:cnfStyle w:val="000000000000" w:firstRow="0" w:lastRow="0" w:firstColumn="0" w:lastColumn="0" w:oddVBand="0" w:evenVBand="0" w:oddHBand="0" w:evenHBand="0" w:firstRowFirstColumn="0" w:firstRowLastColumn="0" w:lastRowFirstColumn="0" w:lastRowLastColumn="0"/>
@@ -11782,10 +11657,9 @@
             <w:r>
               <w:rPr>
                 <w:rFonts w:ascii="Arial Narrow" w:hAnsi="Arial Narrow"/>
-                <w:kern w:val="0"/>
-                <w:sz w:val="26"/>
-                <w:szCs w:val="26"/>
-                <w:lang w:val="en-GB" w:eastAsia="en-US" w:bidi="ar-SA"/>
+                <w:sz w:val="26"/>
+                <w:szCs w:val="26"/>
+                <w:lang w:eastAsia="en-US"/>
               </w:rPr>
             </w:r>
           </w:p>
@@ -11798,7 +11672,7 @@
           <w:p>
             <w:pPr>
               <w:pStyle w:val="NormalWeb"/>
-              <w:widowControl/>
+              <w:widowControl w:val="false"/>
               <w:spacing w:before="0" w:after="0"/>
               <w:jc w:val="both"/>
               <w:cnfStyle w:val="000000000000" w:firstRow="0" w:lastRow="0" w:firstColumn="0" w:lastColumn="0" w:oddVBand="0" w:evenVBand="0" w:oddHBand="0" w:evenHBand="0" w:firstRowFirstColumn="0" w:firstRowLastColumn="0" w:lastRowFirstColumn="0" w:lastRowLastColumn="0"/>
@@ -11829,7 +11703,7 @@
           <w:p>
             <w:pPr>
               <w:pStyle w:val="NormalWeb"/>
-              <w:widowControl/>
+              <w:widowControl w:val="false"/>
               <w:spacing w:before="0" w:after="0"/>
               <w:jc w:val="left"/>
               <w:cnfStyle w:val="000000000000" w:firstRow="0" w:lastRow="0" w:firstColumn="0" w:lastColumn="0" w:oddVBand="0" w:evenVBand="0" w:oddHBand="0" w:evenHBand="0" w:firstRowFirstColumn="0" w:firstRowLastColumn="0" w:lastRowFirstColumn="0" w:lastRowLastColumn="0"/>
@@ -11843,23 +11717,22 @@
             <w:r>
               <w:rPr>
                 <w:rFonts w:ascii="Arial Narrow" w:hAnsi="Arial Narrow"/>
-                <w:kern w:val="0"/>
-                <w:sz w:val="26"/>
-                <w:szCs w:val="26"/>
-                <w:lang w:val="en-GB" w:eastAsia="en-US" w:bidi="ar-SA"/>
-              </w:rPr>
-            </w:r>
-          </w:p>
-        </w:tc>
-        <w:tc>
-          <w:tcPr>
-            <w:tcW w:w="3131" w:type="dxa"/>
+                <w:sz w:val="26"/>
+                <w:szCs w:val="26"/>
+                <w:lang w:eastAsia="en-US"/>
+              </w:rPr>
+            </w:r>
+          </w:p>
+        </w:tc>
+        <w:tc>
+          <w:tcPr>
+            <w:tcW w:w="3132" w:type="dxa"/>
             <w:tcBorders/>
           </w:tcPr>
           <w:p>
             <w:pPr>
               <w:pStyle w:val="NormalWeb"/>
-              <w:widowControl/>
+              <w:widowControl w:val="false"/>
               <w:spacing w:before="0" w:after="0"/>
               <w:jc w:val="left"/>
               <w:cnfStyle w:val="000000000000" w:firstRow="0" w:lastRow="0" w:firstColumn="0" w:lastColumn="0" w:oddVBand="0" w:evenVBand="0" w:oddHBand="0" w:evenHBand="0" w:firstRowFirstColumn="0" w:firstRowLastColumn="0" w:lastRowFirstColumn="0" w:lastRowLastColumn="0"/>
@@ -11873,23 +11746,22 @@
             <w:r>
               <w:rPr>
                 <w:rFonts w:ascii="Arial Narrow" w:hAnsi="Arial Narrow"/>
-                <w:kern w:val="0"/>
-                <w:sz w:val="26"/>
-                <w:szCs w:val="26"/>
-                <w:lang w:val="en-GB" w:eastAsia="en-US" w:bidi="ar-SA"/>
-              </w:rPr>
-            </w:r>
-          </w:p>
-        </w:tc>
-        <w:tc>
-          <w:tcPr>
-            <w:tcW w:w="3442" w:type="dxa"/>
+                <w:sz w:val="26"/>
+                <w:szCs w:val="26"/>
+                <w:lang w:eastAsia="en-US"/>
+              </w:rPr>
+            </w:r>
+          </w:p>
+        </w:tc>
+        <w:tc>
+          <w:tcPr>
+            <w:tcW w:w="3441" w:type="dxa"/>
             <w:tcBorders/>
           </w:tcPr>
           <w:p>
             <w:pPr>
               <w:pStyle w:val="NormalWeb"/>
-              <w:widowControl/>
+              <w:widowControl w:val="false"/>
               <w:spacing w:before="0" w:after="0"/>
               <w:jc w:val="both"/>
               <w:cnfStyle w:val="000000000000" w:firstRow="0" w:lastRow="0" w:firstColumn="0" w:lastColumn="0" w:oddVBand="0" w:evenVBand="0" w:oddHBand="0" w:evenHBand="0" w:firstRowFirstColumn="0" w:firstRowLastColumn="0" w:lastRowFirstColumn="0" w:lastRowLastColumn="0"/>
@@ -11927,7 +11799,7 @@
           <w:p>
             <w:pPr>
               <w:pStyle w:val="NormalWeb"/>
-              <w:widowControl/>
+              <w:widowControl w:val="false"/>
               <w:spacing w:before="0" w:after="0"/>
               <w:jc w:val="both"/>
               <w:rPr>
@@ -11962,7 +11834,7 @@
           <w:p>
             <w:pPr>
               <w:pStyle w:val="NormalWeb"/>
-              <w:widowControl/>
+              <w:widowControl w:val="false"/>
               <w:spacing w:before="0" w:after="0"/>
               <w:jc w:val="both"/>
               <w:cnfStyle w:val="000000100000" w:firstRow="0" w:lastRow="0" w:firstColumn="0" w:lastColumn="0" w:oddVBand="0" w:evenVBand="0" w:oddHBand="1" w:evenHBand="0" w:firstRowFirstColumn="0" w:firstRowLastColumn="0" w:lastRowFirstColumn="0" w:lastRowLastColumn="0"/>
@@ -11994,7 +11866,7 @@
           <w:p>
             <w:pPr>
               <w:pStyle w:val="NormalWeb"/>
-              <w:widowControl/>
+              <w:widowControl w:val="false"/>
               <w:spacing w:before="0" w:after="0"/>
               <w:jc w:val="both"/>
               <w:cnfStyle w:val="000000100000" w:firstRow="0" w:lastRow="0" w:firstColumn="0" w:lastColumn="0" w:oddVBand="0" w:evenVBand="0" w:oddHBand="1" w:evenHBand="0" w:firstRowFirstColumn="0" w:firstRowLastColumn="0" w:lastRowFirstColumn="0" w:lastRowLastColumn="0"/>
@@ -12026,7 +11898,7 @@
           <w:p>
             <w:pPr>
               <w:pStyle w:val="NormalWeb"/>
-              <w:widowControl/>
+              <w:widowControl w:val="false"/>
               <w:spacing w:before="0" w:after="0"/>
               <w:jc w:val="both"/>
               <w:cnfStyle w:val="000000100000" w:firstRow="0" w:lastRow="0" w:firstColumn="0" w:lastColumn="0" w:oddVBand="0" w:evenVBand="0" w:oddHBand="1" w:evenHBand="0" w:firstRowFirstColumn="0" w:firstRowLastColumn="0" w:lastRowFirstColumn="0" w:lastRowLastColumn="0"/>
@@ -12040,10 +11912,9 @@
             <w:r>
               <w:rPr>
                 <w:rFonts w:ascii="Arial Narrow" w:hAnsi="Arial Narrow"/>
-                <w:kern w:val="0"/>
-                <w:sz w:val="26"/>
-                <w:szCs w:val="26"/>
-                <w:lang w:val="en-GB" w:eastAsia="en-US" w:bidi="ar-SA"/>
+                <w:sz w:val="26"/>
+                <w:szCs w:val="26"/>
+                <w:lang w:eastAsia="en-US"/>
               </w:rPr>
             </w:r>
           </w:p>
@@ -12057,7 +11928,7 @@
           <w:p>
             <w:pPr>
               <w:pStyle w:val="NormalWeb"/>
-              <w:widowControl/>
+              <w:widowControl w:val="false"/>
               <w:spacing w:before="0" w:after="0"/>
               <w:jc w:val="both"/>
               <w:cnfStyle w:val="000000100000" w:firstRow="0" w:lastRow="0" w:firstColumn="0" w:lastColumn="0" w:oddVBand="0" w:evenVBand="0" w:oddHBand="1" w:evenHBand="0" w:firstRowFirstColumn="0" w:firstRowLastColumn="0" w:lastRowFirstColumn="0" w:lastRowLastColumn="0"/>
@@ -12089,7 +11960,7 @@
           <w:p>
             <w:pPr>
               <w:pStyle w:val="NormalWeb"/>
-              <w:widowControl/>
+              <w:widowControl w:val="false"/>
               <w:spacing w:before="0" w:after="0"/>
               <w:jc w:val="left"/>
               <w:cnfStyle w:val="000000100000" w:firstRow="0" w:lastRow="0" w:firstColumn="0" w:lastColumn="0" w:oddVBand="0" w:evenVBand="0" w:oddHBand="1" w:evenHBand="0" w:firstRowFirstColumn="0" w:firstRowLastColumn="0" w:lastRowFirstColumn="0" w:lastRowLastColumn="0"/>
@@ -12103,24 +11974,23 @@
             <w:r>
               <w:rPr>
                 <w:rFonts w:ascii="Arial Narrow" w:hAnsi="Arial Narrow"/>
-                <w:kern w:val="0"/>
-                <w:sz w:val="26"/>
-                <w:szCs w:val="26"/>
-                <w:lang w:val="en-GB" w:eastAsia="en-US" w:bidi="ar-SA"/>
-              </w:rPr>
-            </w:r>
-          </w:p>
-        </w:tc>
-        <w:tc>
-          <w:tcPr>
-            <w:tcW w:w="3131" w:type="dxa"/>
+                <w:sz w:val="26"/>
+                <w:szCs w:val="26"/>
+                <w:lang w:eastAsia="en-US"/>
+              </w:rPr>
+            </w:r>
+          </w:p>
+        </w:tc>
+        <w:tc>
+          <w:tcPr>
+            <w:tcW w:w="3132" w:type="dxa"/>
             <w:tcBorders/>
             <w:shd w:color="auto" w:fill="DAEEF3" w:themeFill="accent5" w:themeFillTint="33" w:val="clear"/>
           </w:tcPr>
           <w:p>
             <w:pPr>
               <w:pStyle w:val="NormalWeb"/>
-              <w:widowControl/>
+              <w:widowControl w:val="false"/>
               <w:spacing w:before="0" w:after="0"/>
               <w:jc w:val="left"/>
               <w:cnfStyle w:val="000000100000" w:firstRow="0" w:lastRow="0" w:firstColumn="0" w:lastColumn="0" w:oddVBand="0" w:evenVBand="0" w:oddHBand="1" w:evenHBand="0" w:firstRowFirstColumn="0" w:firstRowLastColumn="0" w:lastRowFirstColumn="0" w:lastRowLastColumn="0"/>
@@ -12134,24 +12004,23 @@
             <w:r>
               <w:rPr>
                 <w:rFonts w:ascii="Arial Narrow" w:hAnsi="Arial Narrow"/>
-                <w:kern w:val="0"/>
-                <w:sz w:val="26"/>
-                <w:szCs w:val="26"/>
-                <w:lang w:val="en-GB" w:eastAsia="en-US" w:bidi="ar-SA"/>
-              </w:rPr>
-            </w:r>
-          </w:p>
-        </w:tc>
-        <w:tc>
-          <w:tcPr>
-            <w:tcW w:w="3442" w:type="dxa"/>
+                <w:sz w:val="26"/>
+                <w:szCs w:val="26"/>
+                <w:lang w:eastAsia="en-US"/>
+              </w:rPr>
+            </w:r>
+          </w:p>
+        </w:tc>
+        <w:tc>
+          <w:tcPr>
+            <w:tcW w:w="3441" w:type="dxa"/>
             <w:tcBorders/>
             <w:shd w:color="auto" w:fill="DAEEF3" w:themeFill="accent5" w:themeFillTint="33" w:val="clear"/>
           </w:tcPr>
           <w:p>
             <w:pPr>
               <w:pStyle w:val="NormalWeb"/>
-              <w:widowControl/>
+              <w:widowControl w:val="false"/>
               <w:spacing w:before="0" w:after="0"/>
               <w:jc w:val="both"/>
               <w:cnfStyle w:val="000000100000" w:firstRow="0" w:lastRow="0" w:firstColumn="0" w:lastColumn="0" w:oddVBand="0" w:evenVBand="0" w:oddHBand="1" w:evenHBand="0" w:firstRowFirstColumn="0" w:firstRowLastColumn="0" w:lastRowFirstColumn="0" w:lastRowLastColumn="0"/>
@@ -12186,7 +12055,7 @@
           <w:p>
             <w:pPr>
               <w:pStyle w:val="NormalWeb"/>
-              <w:widowControl/>
+              <w:widowControl w:val="false"/>
               <w:spacing w:before="0" w:after="0"/>
               <w:jc w:val="both"/>
               <w:rPr>
@@ -12220,7 +12089,7 @@
           <w:p>
             <w:pPr>
               <w:pStyle w:val="NormalWeb"/>
-              <w:widowControl/>
+              <w:widowControl w:val="false"/>
               <w:spacing w:before="0" w:after="0"/>
               <w:jc w:val="both"/>
               <w:cnfStyle w:val="000000000000" w:firstRow="0" w:lastRow="0" w:firstColumn="0" w:lastColumn="0" w:oddVBand="0" w:evenVBand="0" w:oddHBand="0" w:evenHBand="0" w:firstRowFirstColumn="0" w:firstRowLastColumn="0" w:lastRowFirstColumn="0" w:lastRowLastColumn="0"/>
@@ -12251,7 +12120,7 @@
           <w:p>
             <w:pPr>
               <w:pStyle w:val="NormalWeb"/>
-              <w:widowControl/>
+              <w:widowControl w:val="false"/>
               <w:spacing w:before="0" w:after="0"/>
               <w:jc w:val="both"/>
               <w:cnfStyle w:val="000000000000" w:firstRow="0" w:lastRow="0" w:firstColumn="0" w:lastColumn="0" w:oddVBand="0" w:evenVBand="0" w:oddHBand="0" w:evenHBand="0" w:firstRowFirstColumn="0" w:firstRowLastColumn="0" w:lastRowFirstColumn="0" w:lastRowLastColumn="0"/>
@@ -12282,7 +12151,7 @@
           <w:p>
             <w:pPr>
               <w:pStyle w:val="NormalWeb"/>
-              <w:widowControl/>
+              <w:widowControl w:val="false"/>
               <w:spacing w:before="0" w:after="0"/>
               <w:jc w:val="both"/>
               <w:cnfStyle w:val="000000000000" w:firstRow="0" w:lastRow="0" w:firstColumn="0" w:lastColumn="0" w:oddVBand="0" w:evenVBand="0" w:oddHBand="0" w:evenHBand="0" w:firstRowFirstColumn="0" w:firstRowLastColumn="0" w:lastRowFirstColumn="0" w:lastRowLastColumn="0"/>
@@ -12296,10 +12165,9 @@
             <w:r>
               <w:rPr>
                 <w:rFonts w:ascii="Arial Narrow" w:hAnsi="Arial Narrow"/>
-                <w:kern w:val="0"/>
-                <w:sz w:val="26"/>
-                <w:szCs w:val="26"/>
-                <w:lang w:val="en-GB" w:eastAsia="en-US" w:bidi="ar-SA"/>
+                <w:sz w:val="26"/>
+                <w:szCs w:val="26"/>
+                <w:lang w:eastAsia="en-US"/>
               </w:rPr>
             </w:r>
           </w:p>
@@ -12312,7 +12180,7 @@
           <w:p>
             <w:pPr>
               <w:pStyle w:val="NormalWeb"/>
-              <w:widowControl/>
+              <w:widowControl w:val="false"/>
               <w:spacing w:before="0" w:after="0"/>
               <w:jc w:val="both"/>
               <w:cnfStyle w:val="000000000000" w:firstRow="0" w:lastRow="0" w:firstColumn="0" w:lastColumn="0" w:oddVBand="0" w:evenVBand="0" w:oddHBand="0" w:evenHBand="0" w:firstRowFirstColumn="0" w:firstRowLastColumn="0" w:lastRowFirstColumn="0" w:lastRowLastColumn="0"/>
@@ -12343,7 +12211,7 @@
           <w:p>
             <w:pPr>
               <w:pStyle w:val="NormalWeb"/>
-              <w:widowControl/>
+              <w:widowControl w:val="false"/>
               <w:spacing w:before="0" w:after="0"/>
               <w:jc w:val="left"/>
               <w:cnfStyle w:val="000000000000" w:firstRow="0" w:lastRow="0" w:firstColumn="0" w:lastColumn="0" w:oddVBand="0" w:evenVBand="0" w:oddHBand="0" w:evenHBand="0" w:firstRowFirstColumn="0" w:firstRowLastColumn="0" w:lastRowFirstColumn="0" w:lastRowLastColumn="0"/>
@@ -12357,23 +12225,22 @@
             <w:r>
               <w:rPr>
                 <w:rFonts w:ascii="Arial Narrow" w:hAnsi="Arial Narrow"/>
-                <w:kern w:val="0"/>
-                <w:sz w:val="26"/>
-                <w:szCs w:val="26"/>
-                <w:lang w:val="en-GB" w:eastAsia="en-US" w:bidi="ar-SA"/>
-              </w:rPr>
-            </w:r>
-          </w:p>
-        </w:tc>
-        <w:tc>
-          <w:tcPr>
-            <w:tcW w:w="3131" w:type="dxa"/>
+                <w:sz w:val="26"/>
+                <w:szCs w:val="26"/>
+                <w:lang w:eastAsia="en-US"/>
+              </w:rPr>
+            </w:r>
+          </w:p>
+        </w:tc>
+        <w:tc>
+          <w:tcPr>
+            <w:tcW w:w="3132" w:type="dxa"/>
             <w:tcBorders/>
           </w:tcPr>
           <w:p>
             <w:pPr>
               <w:pStyle w:val="NormalWeb"/>
-              <w:widowControl/>
+              <w:widowControl w:val="false"/>
               <w:spacing w:before="0" w:after="0"/>
               <w:jc w:val="left"/>
               <w:cnfStyle w:val="000000000000" w:firstRow="0" w:lastRow="0" w:firstColumn="0" w:lastColumn="0" w:oddVBand="0" w:evenVBand="0" w:oddHBand="0" w:evenHBand="0" w:firstRowFirstColumn="0" w:firstRowLastColumn="0" w:lastRowFirstColumn="0" w:lastRowLastColumn="0"/>
@@ -12387,23 +12254,22 @@
             <w:r>
               <w:rPr>
                 <w:rFonts w:ascii="Arial Narrow" w:hAnsi="Arial Narrow"/>
-                <w:kern w:val="0"/>
-                <w:sz w:val="26"/>
-                <w:szCs w:val="26"/>
-                <w:lang w:val="en-GB" w:eastAsia="en-US" w:bidi="ar-SA"/>
-              </w:rPr>
-            </w:r>
-          </w:p>
-        </w:tc>
-        <w:tc>
-          <w:tcPr>
-            <w:tcW w:w="3442" w:type="dxa"/>
+                <w:sz w:val="26"/>
+                <w:szCs w:val="26"/>
+                <w:lang w:eastAsia="en-US"/>
+              </w:rPr>
+            </w:r>
+          </w:p>
+        </w:tc>
+        <w:tc>
+          <w:tcPr>
+            <w:tcW w:w="3441" w:type="dxa"/>
             <w:tcBorders/>
           </w:tcPr>
           <w:p>
             <w:pPr>
               <w:pStyle w:val="NormalWeb"/>
-              <w:widowControl/>
+              <w:widowControl w:val="false"/>
               <w:spacing w:before="0" w:after="0"/>
               <w:jc w:val="both"/>
               <w:cnfStyle w:val="000000000000" w:firstRow="0" w:lastRow="0" w:firstColumn="0" w:lastColumn="0" w:oddVBand="0" w:evenVBand="0" w:oddHBand="0" w:evenHBand="0" w:firstRowFirstColumn="0" w:firstRowLastColumn="0" w:lastRowFirstColumn="0" w:lastRowLastColumn="0"/>
@@ -12483,10 +12349,10 @@
       </w:tblPr>
       <w:tblGrid>
         <w:gridCol w:w="2004"/>
-        <w:gridCol w:w="1987"/>
-        <w:gridCol w:w="1990"/>
-        <w:gridCol w:w="1993"/>
-        <w:gridCol w:w="1973"/>
+        <w:gridCol w:w="1986"/>
+        <w:gridCol w:w="1991"/>
+        <w:gridCol w:w="1992"/>
+        <w:gridCol w:w="1974"/>
       </w:tblGrid>
       <w:tr>
         <w:trPr/>
@@ -12498,7 +12364,7 @@
           <w:p>
             <w:pPr>
               <w:pStyle w:val="Normal"/>
-              <w:widowControl/>
+              <w:widowControl w:val="false"/>
               <w:spacing w:before="0" w:after="0"/>
               <w:jc w:val="left"/>
               <w:rPr>
@@ -12524,13 +12390,13 @@
         </w:tc>
         <w:tc>
           <w:tcPr>
-            <w:tcW w:w="1987" w:type="dxa"/>
+            <w:tcW w:w="1986" w:type="dxa"/>
             <w:tcBorders/>
           </w:tcPr>
           <w:p>
             <w:pPr>
               <w:pStyle w:val="Normal"/>
-              <w:widowControl/>
+              <w:widowControl w:val="false"/>
               <w:spacing w:before="0" w:after="0"/>
               <w:jc w:val="left"/>
               <w:rPr>
@@ -12556,13 +12422,13 @@
         </w:tc>
         <w:tc>
           <w:tcPr>
-            <w:tcW w:w="1990" w:type="dxa"/>
+            <w:tcW w:w="1991" w:type="dxa"/>
             <w:tcBorders/>
           </w:tcPr>
           <w:p>
             <w:pPr>
               <w:pStyle w:val="Normal"/>
-              <w:widowControl/>
+              <w:widowControl w:val="false"/>
               <w:spacing w:before="0" w:after="0"/>
               <w:jc w:val="left"/>
               <w:rPr>
@@ -12588,13 +12454,13 @@
         </w:tc>
         <w:tc>
           <w:tcPr>
-            <w:tcW w:w="1993" w:type="dxa"/>
+            <w:tcW w:w="1992" w:type="dxa"/>
             <w:tcBorders/>
           </w:tcPr>
           <w:p>
             <w:pPr>
               <w:pStyle w:val="Normal"/>
-              <w:widowControl/>
+              <w:widowControl w:val="false"/>
               <w:spacing w:before="0" w:after="0"/>
               <w:jc w:val="left"/>
               <w:rPr>
@@ -12620,13 +12486,13 @@
         </w:tc>
         <w:tc>
           <w:tcPr>
-            <w:tcW w:w="1973" w:type="dxa"/>
+            <w:tcW w:w="1974" w:type="dxa"/>
             <w:tcBorders/>
           </w:tcPr>
           <w:p>
             <w:pPr>
               <w:pStyle w:val="Normal"/>
-              <w:widowControl/>
+              <w:widowControl w:val="false"/>
               <w:spacing w:before="0" w:after="0"/>
               <w:jc w:val="left"/>
               <w:rPr>
@@ -12661,7 +12527,7 @@
           <w:p>
             <w:pPr>
               <w:pStyle w:val="Normal"/>
-              <w:widowControl/>
+              <w:widowControl w:val="false"/>
               <w:spacing w:before="0" w:after="0"/>
               <w:jc w:val="left"/>
               <w:rPr>
@@ -12684,13 +12550,13 @@
         </w:tc>
         <w:tc>
           <w:tcPr>
-            <w:tcW w:w="1987" w:type="dxa"/>
+            <w:tcW w:w="1986" w:type="dxa"/>
             <w:tcBorders/>
           </w:tcPr>
           <w:p>
             <w:pPr>
               <w:pStyle w:val="Normal"/>
-              <w:widowControl/>
+              <w:widowControl w:val="false"/>
               <w:spacing w:before="0" w:after="0"/>
               <w:jc w:val="left"/>
               <w:rPr>
@@ -12713,13 +12579,13 @@
         </w:tc>
         <w:tc>
           <w:tcPr>
-            <w:tcW w:w="1990" w:type="dxa"/>
+            <w:tcW w:w="1991" w:type="dxa"/>
             <w:tcBorders/>
           </w:tcPr>
           <w:p>
             <w:pPr>
               <w:pStyle w:val="Normal"/>
-              <w:widowControl/>
+              <w:widowControl w:val="false"/>
               <w:spacing w:before="0" w:after="0"/>
               <w:jc w:val="left"/>
               <w:rPr>
@@ -12742,13 +12608,13 @@
         </w:tc>
         <w:tc>
           <w:tcPr>
-            <w:tcW w:w="1993" w:type="dxa"/>
+            <w:tcW w:w="1992" w:type="dxa"/>
             <w:tcBorders/>
           </w:tcPr>
           <w:p>
             <w:pPr>
               <w:pStyle w:val="Normal"/>
-              <w:widowControl/>
+              <w:widowControl w:val="false"/>
               <w:spacing w:before="0" w:after="0"/>
               <w:jc w:val="left"/>
               <w:rPr>
@@ -12771,13 +12637,13 @@
         </w:tc>
         <w:tc>
           <w:tcPr>
-            <w:tcW w:w="1973" w:type="dxa"/>
+            <w:tcW w:w="1974" w:type="dxa"/>
             <w:tcBorders/>
           </w:tcPr>
           <w:p>
             <w:pPr>
               <w:pStyle w:val="Normal"/>
-              <w:widowControl/>
+              <w:widowControl w:val="false"/>
               <w:spacing w:before="0" w:after="0"/>
               <w:jc w:val="left"/>
               <w:rPr>
@@ -14550,7 +14416,7 @@
         <w:docPartGallery w:val="Page Numbers (Top of Page)"/>
         <w:docPartUnique w:val="true"/>
       </w:docPartObj>
-      <w:id w:val="327469507"/>
+      <w:id w:val="272826014"/>
     </w:sdtPr>
     <w:sdtContent>
       <w:p>
@@ -14607,7 +14473,7 @@
             <w:bCs/>
             <w:rFonts w:ascii="Arial Narrow" w:hAnsi="Arial Narrow"/>
           </w:rPr>
-          <w:t>11</w:t>
+          <w:t>13</w:t>
         </w:r>
         <w:r>
           <w:rPr>
@@ -14699,7 +14565,7 @@
         <w:docPartGallery w:val="Page Numbers (Top of Page)"/>
         <w:docPartUnique w:val="true"/>
       </w:docPartObj>
-      <w:id w:val="1315716867"/>
+      <w:id w:val="1288736530"/>
     </w:sdtPr>
     <w:sdtContent>
       <w:p>
@@ -14848,7 +14714,7 @@
         <w:docPartGallery w:val="Page Numbers (Top of Page)"/>
         <w:docPartUnique w:val="true"/>
       </w:docPartObj>
-      <w:id w:val="544928923"/>
+      <w:id w:val="1836950228"/>
     </w:sdtPr>
     <w:sdtContent>
       <w:p>
@@ -15192,13 +15058,6 @@
 
 <file path=word/numbering.xml><?xml version="1.0" encoding="utf-8"?>
 <w:numbering xmlns:w="http://schemas.openxmlformats.org/wordprocessingml/2006/main" xmlns:o="urn:schemas-microsoft-com:office:office" xmlns:r="http://schemas.openxmlformats.org/officeDocument/2006/relationships" xmlns:v="urn:schemas-microsoft-com:vml" xmlns:mc="http://schemas.openxmlformats.org/markup-compatibility/2006" xmlns:w14="http://schemas.microsoft.com/office/word/2010/wordml" mc:Ignorable="w14">
-  <w:numPicBullet w:numPicBulletId="0">
-    <w:pict>
-      <v:shape style="width:11.25pt;height:11.25pt" o:bullet="t">
-        <v:imagedata r:id="rId1" o:title=""/>
-      </v:shape>
-    </w:pict>
-  </w:numPicBullet>
   <w:abstractNum w:abstractNumId="1">
     <w:lvl w:ilvl="0">
       <w:start w:val="1"/>
@@ -16854,7 +16713,7 @@
       <w:kern w:val="0"/>
       <w:sz w:val="24"/>
       <w:szCs w:val="20"/>
-      <w:lang w:eastAsia="ar-SA" w:val="en-GB" w:bidi="ar-SA"/>
+      <w:lang w:val="en-GB" w:eastAsia="ar-SA" w:bidi="ar-SA"/>
     </w:rPr>
   </w:style>
   <w:style w:type="paragraph" w:styleId="Heading1">

</xml_diff>